<commit_message>
Add SVM and DT on extended feature set
</commit_message>
<xml_diff>
--- a/Enron POI Classification.docx
+++ b/Enron POI Classification.docx
@@ -9,125 +9,378 @@
           <w:numId w:val="1"/>
         </w:numPr>
         <w:spacing w:before="100" w:beforeAutospacing="1" w:after="100" w:afterAutospacing="1"/>
-        <w:rPr>
-          <w:rFonts w:ascii="Arial" w:eastAsia="Times New Roman" w:hAnsi="Arial" w:cs="Arial"/>
-          <w:color w:val="000000"/>
-          <w:sz w:val="22"/>
-          <w:szCs w:val="22"/>
-        </w:rPr>
-      </w:pPr>
-      <w:r>
-        <w:rPr>
-          <w:rFonts w:ascii="Arial" w:eastAsia="Times New Roman" w:hAnsi="Arial" w:cs="Arial"/>
-          <w:color w:val="000000"/>
-          <w:sz w:val="22"/>
-          <w:szCs w:val="22"/>
-        </w:rPr>
-        <w:t>Summarize for us the goal of this project and how machine learning is us</w:t>
-      </w:r>
-      <w:bookmarkStart w:id="0" w:name="_GoBack"/>
-      <w:bookmarkEnd w:id="0"/>
-      <w:r>
-        <w:rPr>
-          <w:rFonts w:ascii="Arial" w:eastAsia="Times New Roman" w:hAnsi="Arial" w:cs="Arial"/>
-          <w:color w:val="000000"/>
-          <w:sz w:val="22"/>
-          <w:szCs w:val="22"/>
-        </w:rPr>
-        <w:t>eful in trying to accomplish it. As part of your answer, give some background on the dataset and how it can be used to answer the project question. Were there any outliers in the data when you got it, and how did you handle those?  [relevant rubric items: “data exploration”, “outlier investigation”]</w:t>
+        <w:ind w:left="0"/>
+        <w:rPr>
+          <w:rFonts w:ascii="Arial" w:eastAsia="Times New Roman" w:hAnsi="Arial" w:cs="Arial"/>
+          <w:color w:val="000000"/>
+          <w:sz w:val="22"/>
+          <w:szCs w:val="22"/>
+        </w:rPr>
+      </w:pPr>
+      <w:r>
+        <w:rPr>
+          <w:rFonts w:ascii="Arial" w:eastAsia="Times New Roman" w:hAnsi="Arial" w:cs="Arial"/>
+          <w:i/>
+          <w:color w:val="000000"/>
+          <w:sz w:val="22"/>
+          <w:szCs w:val="22"/>
+        </w:rPr>
+        <w:t>Summarize for us the goal of this project and how machine learning is useful in trying to accomplish it. As part of your answer, give some background on the dataset and how it can be used to answer the project question. Were there any outliers in the data when you got it, and how did you handle those?  </w:t>
       </w:r>
     </w:p>
     <w:p>
       <w:pPr>
         <w:spacing w:before="100" w:beforeAutospacing="1" w:after="100" w:afterAutospacing="1"/>
-        <w:ind w:left="720"/>
-        <w:rPr>
-          <w:rFonts w:ascii="Arial" w:eastAsia="Times New Roman" w:hAnsi="Arial" w:cs="Arial"/>
-          <w:color w:val="000000"/>
-          <w:sz w:val="22"/>
-          <w:szCs w:val="22"/>
-        </w:rPr>
-      </w:pPr>
-      <w:r>
-        <w:rPr>
-          <w:rFonts w:ascii="Arial" w:eastAsia="Times New Roman" w:hAnsi="Arial" w:cs="Arial"/>
-          <w:color w:val="000000"/>
-          <w:sz w:val="22"/>
-          <w:szCs w:val="22"/>
-          <w:highlight w:val="yellow"/>
-        </w:rPr>
-        <w:t>TODO</w:t>
+        <w:rPr>
+          <w:rFonts w:ascii="Arial" w:eastAsia="Times New Roman" w:hAnsi="Arial" w:cs="Arial"/>
+          <w:color w:val="000000"/>
+          <w:sz w:val="22"/>
+          <w:szCs w:val="22"/>
+        </w:rPr>
+      </w:pPr>
+      <w:r>
+        <w:rPr>
+          <w:rFonts w:ascii="Arial" w:eastAsia="Times New Roman" w:hAnsi="Arial" w:cs="Arial"/>
+          <w:color w:val="000000"/>
+          <w:sz w:val="22"/>
+          <w:szCs w:val="22"/>
+        </w:rPr>
+        <w:t>I</w:t>
+      </w:r>
+      <w:r>
+        <w:rPr>
+          <w:rFonts w:ascii="Arial" w:eastAsia="Times New Roman" w:hAnsi="Arial" w:cs="Arial"/>
+          <w:color w:val="000000"/>
+          <w:sz w:val="22"/>
+          <w:szCs w:val="22"/>
+        </w:rPr>
+        <w:t>n 2000, Enron was one of the largest companies in the United States. By 2002, it had collapsed into bankruptcy due to widespread corporate fraud. In the resulting Federal investigation, tens of thousands of emails and detailed financial data for top executives entered into the public record</w:t>
+      </w:r>
+      <w:r>
+        <w:rPr>
+          <w:rFonts w:ascii="Arial" w:eastAsia="Times New Roman" w:hAnsi="Arial" w:cs="Arial"/>
+          <w:color w:val="000000"/>
+          <w:sz w:val="22"/>
+          <w:szCs w:val="22"/>
+        </w:rPr>
+        <w:t xml:space="preserve">. </w:t>
+      </w:r>
+      <w:r>
+        <w:rPr>
+          <w:rFonts w:ascii="Arial" w:eastAsia="Times New Roman" w:hAnsi="Arial" w:cs="Arial"/>
+          <w:color w:val="000000"/>
+          <w:sz w:val="22"/>
+          <w:szCs w:val="22"/>
+        </w:rPr>
+        <w:t>The goal of this project</w:t>
+      </w:r>
+      <w:r>
+        <w:rPr>
+          <w:rFonts w:ascii="Arial" w:eastAsia="Times New Roman" w:hAnsi="Arial" w:cs="Arial"/>
+          <w:color w:val="000000"/>
+          <w:sz w:val="22"/>
+          <w:szCs w:val="22"/>
+        </w:rPr>
+        <w:t xml:space="preserve"> is</w:t>
+      </w:r>
+      <w:r>
+        <w:rPr>
+          <w:rFonts w:ascii="Arial" w:eastAsia="Times New Roman" w:hAnsi="Arial" w:cs="Arial"/>
+          <w:color w:val="000000"/>
+          <w:sz w:val="22"/>
+          <w:szCs w:val="22"/>
+        </w:rPr>
+        <w:t xml:space="preserve"> to</w:t>
+      </w:r>
+      <w:r>
+        <w:rPr>
+          <w:rFonts w:ascii="Arial" w:eastAsia="Times New Roman" w:hAnsi="Arial" w:cs="Arial"/>
+          <w:color w:val="000000"/>
+          <w:sz w:val="22"/>
+          <w:szCs w:val="22"/>
+        </w:rPr>
+        <w:t xml:space="preserve"> build a person of interest (POI) identifier based on</w:t>
+      </w:r>
+      <w:r>
+        <w:rPr>
+          <w:rFonts w:ascii="Arial" w:eastAsia="Times New Roman" w:hAnsi="Arial" w:cs="Arial"/>
+          <w:color w:val="000000"/>
+          <w:sz w:val="22"/>
+          <w:szCs w:val="22"/>
+        </w:rPr>
+        <w:t xml:space="preserve"> Enron</w:t>
+      </w:r>
+      <w:r>
+        <w:rPr>
+          <w:rFonts w:ascii="Arial" w:eastAsia="Times New Roman" w:hAnsi="Arial" w:cs="Arial"/>
+          <w:color w:val="000000"/>
+          <w:sz w:val="22"/>
+          <w:szCs w:val="22"/>
+        </w:rPr>
+        <w:t xml:space="preserve"> financial and email data</w:t>
+      </w:r>
+      <w:r>
+        <w:rPr>
+          <w:rFonts w:ascii="Arial" w:eastAsia="Times New Roman" w:hAnsi="Arial" w:cs="Arial"/>
+          <w:color w:val="000000"/>
+          <w:sz w:val="22"/>
+          <w:szCs w:val="22"/>
+        </w:rPr>
+        <w:t>.</w:t>
+      </w:r>
+      <w:r>
+        <w:rPr>
+          <w:rFonts w:ascii="Arial" w:eastAsia="Times New Roman" w:hAnsi="Arial" w:cs="Arial"/>
+          <w:color w:val="000000"/>
+          <w:sz w:val="22"/>
+          <w:szCs w:val="22"/>
+        </w:rPr>
+        <w:t xml:space="preserve"> List of persons of interest in the fraud case was hand-generated.</w:t>
+      </w:r>
+      <w:r>
+        <w:rPr>
+          <w:rFonts w:ascii="Arial" w:eastAsia="Times New Roman" w:hAnsi="Arial" w:cs="Arial"/>
+          <w:color w:val="000000"/>
+          <w:sz w:val="22"/>
+          <w:szCs w:val="22"/>
+        </w:rPr>
+        <w:t xml:space="preserve"> </w:t>
       </w:r>
     </w:p>
     <w:p>
       <w:pPr>
         <w:spacing w:before="100" w:beforeAutospacing="1" w:after="100" w:afterAutospacing="1"/>
-        <w:ind w:left="720" w:firstLine="720"/>
-        <w:rPr>
-          <w:rFonts w:ascii="Arial" w:eastAsia="Times New Roman" w:hAnsi="Arial" w:cs="Arial"/>
-          <w:color w:val="000000"/>
-          <w:sz w:val="22"/>
-          <w:szCs w:val="22"/>
-        </w:rPr>
-      </w:pPr>
-      <w:r>
-        <w:rPr>
-          <w:rFonts w:ascii="Arial" w:eastAsia="Times New Roman" w:hAnsi="Arial" w:cs="Arial"/>
-          <w:color w:val="000000"/>
-          <w:sz w:val="22"/>
-          <w:szCs w:val="22"/>
-        </w:rPr>
-        <w:t>Goal of the project. Dataset background</w:t>
-      </w:r>
-    </w:p>
-    <w:p>
-      <w:pPr>
-        <w:spacing w:before="100" w:beforeAutospacing="1" w:after="100" w:afterAutospacing="1"/>
-        <w:ind w:left="720" w:firstLine="720"/>
-        <w:rPr>
-          <w:rFonts w:ascii="Arial" w:eastAsia="Times New Roman" w:hAnsi="Arial" w:cs="Arial"/>
-          <w:color w:val="000000"/>
-          <w:sz w:val="22"/>
-          <w:szCs w:val="22"/>
-        </w:rPr>
-      </w:pPr>
-      <w:r>
-        <w:rPr>
-          <w:rFonts w:ascii="Arial" w:eastAsia="Times New Roman" w:hAnsi="Arial" w:cs="Arial"/>
-          <w:color w:val="000000"/>
-          <w:sz w:val="22"/>
-          <w:szCs w:val="22"/>
-        </w:rPr>
-        <w:t>Data cleaning</w:t>
-      </w:r>
-      <w:r>
-        <w:rPr>
-          <w:rFonts w:ascii="Arial" w:eastAsia="Times New Roman" w:hAnsi="Arial" w:cs="Arial"/>
-          <w:color w:val="000000"/>
-          <w:sz w:val="22"/>
-          <w:szCs w:val="22"/>
-        </w:rPr>
-        <w:t xml:space="preserve"> process (Revise </w:t>
-      </w:r>
-      <w:proofErr w:type="spellStart"/>
-      <w:r>
-        <w:rPr>
-          <w:rFonts w:ascii="Arial" w:eastAsia="Times New Roman" w:hAnsi="Arial" w:cs="Arial"/>
-          <w:color w:val="000000"/>
-          <w:sz w:val="22"/>
-          <w:szCs w:val="22"/>
-        </w:rPr>
-        <w:t>ipython</w:t>
-      </w:r>
-      <w:proofErr w:type="spellEnd"/>
-      <w:r>
-        <w:rPr>
-          <w:rFonts w:ascii="Arial" w:eastAsia="Times New Roman" w:hAnsi="Arial" w:cs="Arial"/>
-          <w:color w:val="000000"/>
-          <w:sz w:val="22"/>
-          <w:szCs w:val="22"/>
-        </w:rPr>
-        <w:t xml:space="preserve"> notebook)</w:t>
+        <w:rPr>
+          <w:rFonts w:ascii="Arial" w:eastAsia="Times New Roman" w:hAnsi="Arial" w:cs="Arial"/>
+          <w:color w:val="000000"/>
+          <w:sz w:val="22"/>
+          <w:szCs w:val="22"/>
+        </w:rPr>
+      </w:pPr>
+      <w:r>
+        <w:rPr>
+          <w:rFonts w:ascii="Arial" w:eastAsia="Times New Roman" w:hAnsi="Arial" w:cs="Arial"/>
+          <w:color w:val="000000"/>
+          <w:sz w:val="22"/>
+          <w:szCs w:val="22"/>
+        </w:rPr>
+        <w:t xml:space="preserve">Original dataset contained outliers </w:t>
+      </w:r>
+      <w:r>
+        <w:rPr>
+          <w:rFonts w:ascii="Arial" w:eastAsia="Times New Roman" w:hAnsi="Arial" w:cs="Arial"/>
+          <w:color w:val="000000"/>
+          <w:sz w:val="22"/>
+          <w:szCs w:val="22"/>
+        </w:rPr>
+        <w:t xml:space="preserve">and some errors. </w:t>
+      </w:r>
+      <w:r>
+        <w:rPr>
+          <w:rFonts w:ascii="Arial" w:eastAsia="Times New Roman" w:hAnsi="Arial" w:cs="Arial"/>
+          <w:color w:val="000000"/>
+          <w:sz w:val="22"/>
+          <w:szCs w:val="22"/>
+        </w:rPr>
+        <w:t xml:space="preserve"> </w:t>
+      </w:r>
+      <w:r>
+        <w:rPr>
+          <w:rFonts w:ascii="Arial" w:eastAsia="Times New Roman" w:hAnsi="Arial" w:cs="Arial"/>
+          <w:color w:val="000000"/>
+          <w:sz w:val="22"/>
+          <w:szCs w:val="22"/>
+        </w:rPr>
+        <w:t>There were some irrelevant</w:t>
+      </w:r>
+      <w:r>
+        <w:rPr>
+          <w:rFonts w:ascii="Arial" w:eastAsia="Times New Roman" w:hAnsi="Arial" w:cs="Arial"/>
+          <w:color w:val="000000"/>
+          <w:sz w:val="22"/>
+          <w:szCs w:val="22"/>
+        </w:rPr>
+        <w:t xml:space="preserve"> and empty</w:t>
+      </w:r>
+      <w:r>
+        <w:rPr>
+          <w:rFonts w:ascii="Arial" w:eastAsia="Times New Roman" w:hAnsi="Arial" w:cs="Arial"/>
+          <w:color w:val="000000"/>
+          <w:sz w:val="22"/>
+          <w:szCs w:val="22"/>
+        </w:rPr>
+        <w:t xml:space="preserve"> </w:t>
+      </w:r>
+      <w:r>
+        <w:rPr>
+          <w:rFonts w:ascii="Arial" w:eastAsia="Times New Roman" w:hAnsi="Arial" w:cs="Arial"/>
+          <w:color w:val="000000"/>
+          <w:sz w:val="22"/>
+          <w:szCs w:val="22"/>
+        </w:rPr>
+        <w:t>rows</w:t>
+      </w:r>
+      <w:r>
+        <w:rPr>
+          <w:rFonts w:ascii="Arial" w:eastAsia="Times New Roman" w:hAnsi="Arial" w:cs="Arial"/>
+          <w:color w:val="000000"/>
+          <w:sz w:val="22"/>
+          <w:szCs w:val="22"/>
+        </w:rPr>
+        <w:t xml:space="preserve"> (</w:t>
+      </w:r>
+      <w:r>
+        <w:rPr>
+          <w:rFonts w:ascii="Arial" w:eastAsia="Times New Roman" w:hAnsi="Arial" w:cs="Arial"/>
+          <w:color w:val="000000"/>
+          <w:sz w:val="22"/>
+          <w:szCs w:val="22"/>
+        </w:rPr>
+        <w:t>all features were</w:t>
+      </w:r>
+      <w:r>
+        <w:rPr>
+          <w:rFonts w:ascii="Arial" w:eastAsia="Times New Roman" w:hAnsi="Arial" w:cs="Arial"/>
+          <w:color w:val="000000"/>
+          <w:sz w:val="22"/>
+          <w:szCs w:val="22"/>
+        </w:rPr>
+        <w:t xml:space="preserve"> </w:t>
+      </w:r>
+      <w:r>
+        <w:rPr>
+          <w:rFonts w:ascii="Arial" w:eastAsia="Times New Roman" w:hAnsi="Arial" w:cs="Arial"/>
+          <w:color w:val="000000"/>
+          <w:sz w:val="22"/>
+          <w:szCs w:val="22"/>
+        </w:rPr>
+        <w:t>missed</w:t>
+      </w:r>
+      <w:r>
+        <w:rPr>
+          <w:rFonts w:ascii="Arial" w:eastAsia="Times New Roman" w:hAnsi="Arial" w:cs="Arial"/>
+          <w:color w:val="000000"/>
+          <w:sz w:val="22"/>
+          <w:szCs w:val="22"/>
+        </w:rPr>
+        <w:t>).</w:t>
+      </w:r>
+      <w:r>
+        <w:rPr>
+          <w:rFonts w:ascii="Arial" w:eastAsia="Times New Roman" w:hAnsi="Arial" w:cs="Arial"/>
+          <w:color w:val="000000"/>
+          <w:sz w:val="22"/>
+          <w:szCs w:val="22"/>
+        </w:rPr>
+        <w:t xml:space="preserve"> Two features in the dataset appeared to be</w:t>
+      </w:r>
+      <w:r>
+        <w:rPr>
+          <w:rFonts w:ascii="Arial" w:eastAsia="Times New Roman" w:hAnsi="Arial" w:cs="Arial"/>
+          <w:color w:val="000000"/>
+          <w:sz w:val="22"/>
+          <w:szCs w:val="22"/>
+        </w:rPr>
+        <w:t xml:space="preserve"> a sum of some other features, </w:t>
+      </w:r>
+      <w:r>
+        <w:rPr>
+          <w:rFonts w:ascii="Arial" w:eastAsia="Times New Roman" w:hAnsi="Arial" w:cs="Arial"/>
+          <w:color w:val="000000"/>
+          <w:sz w:val="22"/>
+          <w:szCs w:val="22"/>
+        </w:rPr>
+        <w:t>it</w:t>
+      </w:r>
+      <w:r>
+        <w:rPr>
+          <w:rFonts w:ascii="Arial" w:eastAsia="Times New Roman" w:hAnsi="Arial" w:cs="Arial"/>
+          <w:color w:val="000000"/>
+          <w:sz w:val="22"/>
+          <w:szCs w:val="22"/>
+        </w:rPr>
+        <w:t xml:space="preserve"> helped me to perform cross check and reveal</w:t>
+      </w:r>
+      <w:r>
+        <w:rPr>
+          <w:rFonts w:ascii="Arial" w:eastAsia="Times New Roman" w:hAnsi="Arial" w:cs="Arial"/>
+          <w:color w:val="000000"/>
+          <w:sz w:val="22"/>
+          <w:szCs w:val="22"/>
+        </w:rPr>
+        <w:t xml:space="preserve"> and fix</w:t>
+      </w:r>
+      <w:r>
+        <w:rPr>
+          <w:rFonts w:ascii="Arial" w:eastAsia="Times New Roman" w:hAnsi="Arial" w:cs="Arial"/>
+          <w:color w:val="000000"/>
+          <w:sz w:val="22"/>
+          <w:szCs w:val="22"/>
+        </w:rPr>
+        <w:t xml:space="preserve"> a few </w:t>
+      </w:r>
+      <w:r>
+        <w:rPr>
+          <w:rFonts w:ascii="Arial" w:eastAsia="Times New Roman" w:hAnsi="Arial" w:cs="Arial"/>
+          <w:color w:val="000000"/>
+          <w:sz w:val="22"/>
+          <w:szCs w:val="22"/>
+        </w:rPr>
+        <w:t>inconsistencies in the data.</w:t>
+      </w:r>
+      <w:r>
+        <w:rPr>
+          <w:rFonts w:ascii="Arial" w:eastAsia="Times New Roman" w:hAnsi="Arial" w:cs="Arial"/>
+          <w:color w:val="000000"/>
+          <w:sz w:val="22"/>
+          <w:szCs w:val="22"/>
+        </w:rPr>
+        <w:t xml:space="preserve"> </w:t>
+      </w:r>
+      <w:r>
+        <w:rPr>
+          <w:rFonts w:ascii="Arial" w:eastAsia="Times New Roman" w:hAnsi="Arial" w:cs="Arial"/>
+          <w:color w:val="000000"/>
+          <w:sz w:val="22"/>
+          <w:szCs w:val="22"/>
+        </w:rPr>
+        <w:t xml:space="preserve">Cleaning process is </w:t>
+      </w:r>
+      <w:r>
+        <w:rPr>
+          <w:rFonts w:ascii="Arial" w:eastAsia="Times New Roman" w:hAnsi="Arial" w:cs="Arial"/>
+          <w:color w:val="000000"/>
+          <w:sz w:val="22"/>
+          <w:szCs w:val="22"/>
+        </w:rPr>
+        <w:t>implemented</w:t>
+      </w:r>
+      <w:r>
+        <w:rPr>
+          <w:rFonts w:ascii="Arial" w:eastAsia="Times New Roman" w:hAnsi="Arial" w:cs="Arial"/>
+          <w:color w:val="000000"/>
+          <w:sz w:val="22"/>
+          <w:szCs w:val="22"/>
+        </w:rPr>
+        <w:t xml:space="preserve"> in function clean,</w:t>
+      </w:r>
+      <w:r>
+        <w:rPr>
+          <w:rFonts w:ascii="Arial" w:eastAsia="Times New Roman" w:hAnsi="Arial" w:cs="Arial"/>
+          <w:color w:val="000000"/>
+          <w:sz w:val="22"/>
+          <w:szCs w:val="22"/>
+        </w:rPr>
+        <w:t xml:space="preserve"> impl/</w:t>
+      </w:r>
+      <w:r>
+        <w:rPr>
+          <w:rFonts w:ascii="Arial" w:eastAsia="Times New Roman" w:hAnsi="Arial" w:cs="Arial"/>
+          <w:color w:val="000000"/>
+          <w:sz w:val="22"/>
+          <w:szCs w:val="22"/>
+        </w:rPr>
+        <w:t>preprocess.py.</w:t>
       </w:r>
     </w:p>
     <w:p>
@@ -137,61 +390,24 @@
           <w:numId w:val="2"/>
         </w:numPr>
         <w:spacing w:before="100" w:beforeAutospacing="1" w:after="100" w:afterAutospacing="1"/>
-        <w:rPr>
-          <w:rFonts w:ascii="Arial" w:eastAsia="Times New Roman" w:hAnsi="Arial" w:cs="Arial"/>
-          <w:color w:val="000000"/>
-          <w:sz w:val="22"/>
-          <w:szCs w:val="22"/>
-        </w:rPr>
-      </w:pPr>
-      <w:r>
-        <w:rPr>
-          <w:rFonts w:ascii="Arial" w:eastAsia="Times New Roman" w:hAnsi="Arial" w:cs="Arial"/>
-          <w:color w:val="000000"/>
-          <w:sz w:val="22"/>
-          <w:szCs w:val="22"/>
-        </w:rPr>
-        <w:t xml:space="preserve">What features did you end up using in your POI identifier, and what selection process did you use to pick them? Did you have to do any scaling? Why or why not? As part of the assignment, you should attempt to engineer your own feature that does not come ready-made in the dataset -- explain what feature you tried to make, and the rationale behind it. (You do not necessarily have to use it in the final analysis, only engineer and test it.) In your feature selection step, if you used an algorithm like a decision tree, please also give the feature </w:t>
-      </w:r>
-      <w:proofErr w:type="spellStart"/>
-      <w:r>
-        <w:rPr>
-          <w:rFonts w:ascii="Arial" w:eastAsia="Times New Roman" w:hAnsi="Arial" w:cs="Arial"/>
-          <w:color w:val="000000"/>
-          <w:sz w:val="22"/>
-          <w:szCs w:val="22"/>
-        </w:rPr>
-        <w:t>importances</w:t>
-      </w:r>
-      <w:proofErr w:type="spellEnd"/>
-      <w:r>
-        <w:rPr>
-          <w:rFonts w:ascii="Arial" w:eastAsia="Times New Roman" w:hAnsi="Arial" w:cs="Arial"/>
-          <w:color w:val="000000"/>
-          <w:sz w:val="22"/>
-          <w:szCs w:val="22"/>
-        </w:rPr>
-        <w:t xml:space="preserve"> of the features that you use, and if you used an automated feature selection function like </w:t>
-      </w:r>
-      <w:proofErr w:type="spellStart"/>
-      <w:r>
-        <w:rPr>
-          <w:rFonts w:ascii="Arial" w:eastAsia="Times New Roman" w:hAnsi="Arial" w:cs="Arial"/>
-          <w:color w:val="000000"/>
-          <w:sz w:val="22"/>
-          <w:szCs w:val="22"/>
-        </w:rPr>
-        <w:t>SelectKBest</w:t>
-      </w:r>
-      <w:proofErr w:type="spellEnd"/>
-      <w:r>
-        <w:rPr>
-          <w:rFonts w:ascii="Arial" w:eastAsia="Times New Roman" w:hAnsi="Arial" w:cs="Arial"/>
-          <w:color w:val="000000"/>
-          <w:sz w:val="22"/>
-          <w:szCs w:val="22"/>
-        </w:rPr>
-        <w:t>, please report the feature scores and reasons for your choice of parameter values.  [relevant rubric items: “create new features”, “properly scale features”, “intelligently select feature”]</w:t>
+        <w:ind w:left="0"/>
+        <w:rPr>
+          <w:rFonts w:ascii="Arial" w:eastAsia="Times New Roman" w:hAnsi="Arial" w:cs="Arial"/>
+          <w:i/>
+          <w:color w:val="000000"/>
+          <w:sz w:val="22"/>
+          <w:szCs w:val="22"/>
+        </w:rPr>
+      </w:pPr>
+      <w:r>
+        <w:rPr>
+          <w:rFonts w:ascii="Arial" w:eastAsia="Times New Roman" w:hAnsi="Arial" w:cs="Arial"/>
+          <w:i/>
+          <w:color w:val="000000"/>
+          <w:sz w:val="22"/>
+          <w:szCs w:val="22"/>
+        </w:rPr>
+        <w:t>What features did you end up using in your POI identifier, and what selection process did you use to pick them? Did you have to do any scaling? Why or why not? As part of the assignment, you should attempt to engineer your own feature that does not come ready-made in the dataset -- explain what feature you tried to make, and the rationale behind it. (You do not necessarily have to use it in the final analysis, only engineer and test it.) In your feature selection step, if you used an algorithm like a decision tree, please also give the feature importances of the features that you use, and if you used an automated feature selection function like SelectKBest, please report the feature scores and reasons for your choice of parameter values.  </w:t>
       </w:r>
     </w:p>
     <w:p>
@@ -204,36 +420,320 @@
           <w:szCs w:val="22"/>
         </w:rPr>
       </w:pPr>
+      <w:r>
+        <w:rPr>
+          <w:rFonts w:ascii="Arial" w:eastAsia="Times New Roman" w:hAnsi="Arial" w:cs="Arial"/>
+          <w:color w:val="000000"/>
+          <w:sz w:val="22"/>
+          <w:szCs w:val="22"/>
+        </w:rPr>
+        <w:t>I used automated feature selection function Select</w:t>
+      </w:r>
+      <w:r>
+        <w:rPr>
+          <w:rFonts w:ascii="Arial" w:eastAsia="Times New Roman" w:hAnsi="Arial" w:cs="Arial"/>
+          <w:color w:val="000000"/>
+          <w:sz w:val="22"/>
+          <w:szCs w:val="22"/>
+        </w:rPr>
+        <w:t>Percentile. This function ranks</w:t>
+      </w:r>
+      <w:r>
+        <w:rPr>
+          <w:rFonts w:ascii="Arial" w:eastAsia="Times New Roman" w:hAnsi="Arial" w:cs="Arial"/>
+          <w:color w:val="000000"/>
+          <w:sz w:val="22"/>
+          <w:szCs w:val="22"/>
+        </w:rPr>
+        <w:t xml:space="preserve"> all features according to specific score function and keep</w:t>
+      </w:r>
+      <w:r>
+        <w:rPr>
+          <w:rFonts w:ascii="Arial" w:eastAsia="Times New Roman" w:hAnsi="Arial" w:cs="Arial"/>
+          <w:color w:val="000000"/>
+          <w:sz w:val="22"/>
+          <w:szCs w:val="22"/>
+        </w:rPr>
+        <w:t>s</w:t>
+      </w:r>
+      <w:r>
+        <w:rPr>
+          <w:rFonts w:ascii="Arial" w:eastAsia="Times New Roman" w:hAnsi="Arial" w:cs="Arial"/>
+          <w:color w:val="000000"/>
+          <w:sz w:val="22"/>
+          <w:szCs w:val="22"/>
+        </w:rPr>
+        <w:t xml:space="preserve"> only specified percent of them. I have included feature selection as preprocessing step in a classification pipeline and tuned its parameters along with classification parameters. I </w:t>
+      </w:r>
+      <w:r>
+        <w:rPr>
+          <w:rFonts w:ascii="Arial" w:eastAsia="Times New Roman" w:hAnsi="Arial" w:cs="Arial"/>
+          <w:color w:val="000000"/>
+          <w:sz w:val="22"/>
+          <w:szCs w:val="22"/>
+        </w:rPr>
+        <w:t>considered two score functions: one based on ANOVA F statistic and one based on mutual informat</w:t>
+      </w:r>
+      <w:r>
+        <w:rPr>
+          <w:rFonts w:ascii="Arial" w:eastAsia="Times New Roman" w:hAnsi="Arial" w:cs="Arial"/>
+          <w:color w:val="000000"/>
+          <w:sz w:val="22"/>
+          <w:szCs w:val="22"/>
+        </w:rPr>
+        <w:t>ion, a few percent values includ</w:t>
+      </w:r>
+      <w:r>
+        <w:rPr>
+          <w:rFonts w:ascii="Arial" w:eastAsia="Times New Roman" w:hAnsi="Arial" w:cs="Arial"/>
+          <w:color w:val="000000"/>
+          <w:sz w:val="22"/>
+          <w:szCs w:val="22"/>
+        </w:rPr>
+        <w:t xml:space="preserve">ing value of 100% (using all </w:t>
+      </w:r>
+      <w:r>
+        <w:rPr>
+          <w:rFonts w:ascii="Arial" w:eastAsia="Times New Roman" w:hAnsi="Arial" w:cs="Arial"/>
+          <w:color w:val="000000"/>
+          <w:sz w:val="22"/>
+          <w:szCs w:val="22"/>
+        </w:rPr>
+        <w:t>feature set</w:t>
+      </w:r>
+      <w:r>
+        <w:rPr>
+          <w:rFonts w:ascii="Arial" w:eastAsia="Times New Roman" w:hAnsi="Arial" w:cs="Arial"/>
+          <w:color w:val="000000"/>
+          <w:sz w:val="22"/>
+          <w:szCs w:val="22"/>
+        </w:rPr>
+        <w:t xml:space="preserve">)  </w:t>
+      </w:r>
+      <w:r>
+        <w:rPr>
+          <w:rFonts w:ascii="Arial" w:eastAsia="Times New Roman" w:hAnsi="Arial" w:cs="Arial"/>
+          <w:color w:val="000000"/>
+          <w:sz w:val="22"/>
+          <w:szCs w:val="22"/>
+        </w:rPr>
+        <w:t xml:space="preserve"> </w:t>
+      </w:r>
     </w:p>
     <w:p>
       <w:pPr>
-        <w:spacing w:before="100" w:beforeAutospacing="1" w:after="100" w:afterAutospacing="1"/>
-        <w:ind w:left="720"/>
-        <w:rPr>
-          <w:rFonts w:ascii="Arial" w:eastAsia="Times New Roman" w:hAnsi="Arial" w:cs="Arial"/>
-          <w:color w:val="000000"/>
-          <w:sz w:val="22"/>
-          <w:szCs w:val="22"/>
-        </w:rPr>
-      </w:pPr>
-      <w:r>
-        <w:rPr>
-          <w:rFonts w:ascii="Arial" w:eastAsia="Times New Roman" w:hAnsi="Arial" w:cs="Arial"/>
-          <w:color w:val="000000"/>
-          <w:sz w:val="22"/>
-          <w:szCs w:val="22"/>
-          <w:highlight w:val="yellow"/>
-        </w:rPr>
-        <w:t>TODO</w:t>
+        <w:pStyle w:val="HTMLPreformatted"/>
+        <w:shd w:val="clear" w:color="auto" w:fill="FFFFFF"/>
+        <w:wordWrap w:val="0"/>
+        <w:textAlignment w:val="baseline"/>
+        <w:rPr>
+          <w:rFonts w:ascii="Arial" w:eastAsia="Times New Roman" w:hAnsi="Arial" w:cs="Arial"/>
+          <w:color w:val="000000"/>
+          <w:sz w:val="22"/>
+          <w:szCs w:val="22"/>
+        </w:rPr>
+      </w:pPr>
+      <w:r>
+        <w:rPr>
+          <w:rFonts w:ascii="Arial" w:eastAsia="Times New Roman" w:hAnsi="Arial" w:cs="Arial"/>
+          <w:color w:val="000000"/>
+          <w:sz w:val="22"/>
+          <w:szCs w:val="22"/>
+        </w:rPr>
+        <w:t xml:space="preserve">I have engineered some new features on basis of existing. I </w:t>
+      </w:r>
+      <w:r>
+        <w:rPr>
+          <w:rFonts w:ascii="Arial" w:eastAsia="Times New Roman" w:hAnsi="Arial" w:cs="Arial"/>
+          <w:color w:val="000000"/>
+          <w:sz w:val="22"/>
+          <w:szCs w:val="22"/>
+        </w:rPr>
+        <w:t xml:space="preserve">calculated features like </w:t>
+      </w:r>
+      <w:r>
+        <w:rPr>
+          <w:rFonts w:ascii="Arial" w:eastAsia="Times New Roman" w:hAnsi="Arial" w:cs="Arial"/>
+          <w:color w:val="000000"/>
+          <w:sz w:val="22"/>
+          <w:szCs w:val="22"/>
+        </w:rPr>
+        <w:t>shared_receipt_with_poi</w:t>
+      </w:r>
+      <w:r>
+        <w:rPr>
+          <w:rFonts w:ascii="Arial" w:eastAsia="Times New Roman" w:hAnsi="Arial" w:cs="Arial"/>
+          <w:color w:val="000000"/>
+          <w:sz w:val="22"/>
+          <w:szCs w:val="22"/>
+        </w:rPr>
+        <w:t xml:space="preserve">, </w:t>
+      </w:r>
+      <w:r>
+        <w:rPr>
+          <w:rFonts w:ascii="Arial" w:eastAsia="Times New Roman" w:hAnsi="Arial" w:cs="Arial"/>
+          <w:color w:val="000000"/>
+          <w:sz w:val="22"/>
+          <w:szCs w:val="22"/>
+        </w:rPr>
+        <w:t>from_this_person_to_poi</w:t>
+      </w:r>
+      <w:r>
+        <w:rPr>
+          <w:rFonts w:ascii="Arial" w:eastAsia="Times New Roman" w:hAnsi="Arial" w:cs="Arial"/>
+          <w:color w:val="000000"/>
+          <w:sz w:val="22"/>
+          <w:szCs w:val="22"/>
+        </w:rPr>
+        <w:t xml:space="preserve"> and </w:t>
+      </w:r>
+      <w:r>
+        <w:rPr>
+          <w:rFonts w:ascii="Arial" w:eastAsia="Times New Roman" w:hAnsi="Arial" w:cs="Arial"/>
+          <w:color w:val="000000"/>
+          <w:sz w:val="22"/>
+          <w:szCs w:val="22"/>
+        </w:rPr>
+        <w:t>from_poi_to_this_person</w:t>
+      </w:r>
+      <w:r>
+        <w:rPr>
+          <w:rFonts w:ascii="Arial" w:eastAsia="Times New Roman" w:hAnsi="Arial" w:cs="Arial"/>
+          <w:color w:val="000000"/>
+          <w:sz w:val="22"/>
+          <w:szCs w:val="22"/>
+        </w:rPr>
+        <w:t xml:space="preserve"> on a percentage basis. I</w:t>
+      </w:r>
+      <w:r>
+        <w:rPr>
+          <w:rFonts w:ascii="Arial" w:eastAsia="Times New Roman" w:hAnsi="Arial" w:cs="Arial"/>
+          <w:color w:val="000000"/>
+          <w:sz w:val="22"/>
+          <w:szCs w:val="22"/>
+        </w:rPr>
+        <w:t xml:space="preserve"> added</w:t>
+      </w:r>
+      <w:r>
+        <w:rPr>
+          <w:rFonts w:ascii="Arial" w:eastAsia="Times New Roman" w:hAnsi="Arial" w:cs="Arial"/>
+          <w:color w:val="000000"/>
+          <w:sz w:val="22"/>
+          <w:szCs w:val="22"/>
+        </w:rPr>
+        <w:t xml:space="preserve"> gross total payments which took</w:t>
+      </w:r>
+      <w:r>
+        <w:rPr>
+          <w:rFonts w:ascii="Arial" w:eastAsia="Times New Roman" w:hAnsi="Arial" w:cs="Arial"/>
+          <w:color w:val="000000"/>
+          <w:sz w:val="22"/>
+          <w:szCs w:val="22"/>
+        </w:rPr>
+        <w:t xml:space="preserve"> into account deferred </w:t>
+      </w:r>
+      <w:r>
+        <w:rPr>
+          <w:rFonts w:ascii="Arial" w:eastAsia="Times New Roman" w:hAnsi="Arial" w:cs="Arial"/>
+          <w:color w:val="000000"/>
+          <w:sz w:val="22"/>
+          <w:szCs w:val="22"/>
+        </w:rPr>
+        <w:t>income</w:t>
+      </w:r>
+      <w:r>
+        <w:rPr>
+          <w:rFonts w:ascii="Arial" w:eastAsia="Times New Roman" w:hAnsi="Arial" w:cs="Arial"/>
+          <w:color w:val="000000"/>
+          <w:sz w:val="22"/>
+          <w:szCs w:val="22"/>
+        </w:rPr>
+        <w:t xml:space="preserve"> and </w:t>
+      </w:r>
+      <w:r>
+        <w:rPr>
+          <w:rFonts w:ascii="Arial" w:eastAsia="Times New Roman" w:hAnsi="Arial" w:cs="Arial"/>
+          <w:color w:val="000000"/>
+          <w:sz w:val="22"/>
+          <w:szCs w:val="22"/>
+        </w:rPr>
+        <w:t>gross stock value which included</w:t>
+      </w:r>
+      <w:r>
+        <w:rPr>
+          <w:rFonts w:ascii="Arial" w:eastAsia="Times New Roman" w:hAnsi="Arial" w:cs="Arial"/>
+          <w:color w:val="000000"/>
+          <w:sz w:val="22"/>
+          <w:szCs w:val="22"/>
+        </w:rPr>
+        <w:t xml:space="preserve"> restricted stock </w:t>
+      </w:r>
+      <w:r>
+        <w:rPr>
+          <w:rFonts w:ascii="Arial" w:eastAsia="Times New Roman" w:hAnsi="Arial" w:cs="Arial"/>
+          <w:color w:val="000000"/>
+          <w:sz w:val="22"/>
+          <w:szCs w:val="22"/>
+        </w:rPr>
+        <w:t>deferred</w:t>
+      </w:r>
+      <w:r>
+        <w:rPr>
+          <w:rFonts w:ascii="Arial" w:eastAsia="Times New Roman" w:hAnsi="Arial" w:cs="Arial"/>
+          <w:color w:val="000000"/>
+          <w:sz w:val="22"/>
+          <w:szCs w:val="22"/>
+        </w:rPr>
+        <w:t>. After that I added</w:t>
+      </w:r>
+      <w:r>
+        <w:rPr>
+          <w:rFonts w:ascii="Arial" w:eastAsia="Times New Roman" w:hAnsi="Arial" w:cs="Arial"/>
+          <w:color w:val="000000"/>
+          <w:sz w:val="22"/>
+          <w:szCs w:val="22"/>
+        </w:rPr>
+        <w:t xml:space="preserve"> features</w:t>
+      </w:r>
+      <w:r>
+        <w:rPr>
+          <w:rFonts w:ascii="Arial" w:eastAsia="Times New Roman" w:hAnsi="Arial" w:cs="Arial"/>
+          <w:color w:val="000000"/>
+          <w:sz w:val="22"/>
+          <w:szCs w:val="22"/>
+        </w:rPr>
+        <w:t xml:space="preserve"> like</w:t>
+      </w:r>
+      <w:r>
+        <w:rPr>
+          <w:rFonts w:ascii="Arial" w:eastAsia="Times New Roman" w:hAnsi="Arial" w:cs="Arial"/>
+          <w:color w:val="000000"/>
+          <w:sz w:val="22"/>
+          <w:szCs w:val="22"/>
+        </w:rPr>
+        <w:t xml:space="preserve"> what percent in gross payments</w:t>
+      </w:r>
+      <w:r>
+        <w:rPr>
+          <w:rFonts w:ascii="Arial" w:eastAsia="Times New Roman" w:hAnsi="Arial" w:cs="Arial"/>
+          <w:color w:val="000000"/>
+          <w:sz w:val="22"/>
+          <w:szCs w:val="22"/>
+        </w:rPr>
+        <w:t xml:space="preserve"> goes to salary, bonus and etc. In the same manner I calculated percentages of gross stock value constitutions.</w:t>
+      </w:r>
+      <w:r>
+        <w:rPr>
+          <w:rFonts w:ascii="Arial" w:eastAsia="Times New Roman" w:hAnsi="Arial" w:cs="Arial"/>
+          <w:color w:val="000000"/>
+          <w:sz w:val="22"/>
+          <w:szCs w:val="22"/>
+        </w:rPr>
+        <w:t xml:space="preserve"> </w:t>
       </w:r>
     </w:p>
     <w:p>
       <w:pPr>
-        <w:pStyle w:val="ListParagraph"/>
-        <w:numPr>
-          <w:ilvl w:val="0"/>
-          <w:numId w:val="7"/>
-        </w:numPr>
         <w:spacing w:before="100" w:beforeAutospacing="1" w:after="100" w:afterAutospacing="1"/>
         <w:rPr>
           <w:rFonts w:ascii="Arial" w:eastAsia="Times New Roman" w:hAnsi="Arial" w:cs="Arial"/>
@@ -249,104 +749,61 @@
           <w:sz w:val="22"/>
           <w:szCs w:val="22"/>
         </w:rPr>
-        <w:t xml:space="preserve">Feature </w:t>
-      </w:r>
-      <w:proofErr w:type="gramStart"/>
-      <w:r>
-        <w:rPr>
-          <w:rFonts w:ascii="Arial" w:eastAsia="Times New Roman" w:hAnsi="Arial" w:cs="Arial"/>
-          <w:color w:val="000000"/>
-          <w:sz w:val="22"/>
-          <w:szCs w:val="22"/>
-        </w:rPr>
-        <w:t>Selection</w:t>
-      </w:r>
-      <w:r>
-        <w:rPr>
-          <w:rFonts w:ascii="Arial" w:eastAsia="Times New Roman" w:hAnsi="Arial" w:cs="Arial"/>
-          <w:color w:val="000000"/>
-          <w:sz w:val="22"/>
-          <w:szCs w:val="22"/>
-        </w:rPr>
-        <w:t xml:space="preserve">  (</w:t>
-      </w:r>
-      <w:proofErr w:type="gramEnd"/>
-      <w:r>
-        <w:rPr>
-          <w:rFonts w:ascii="Arial" w:eastAsia="Times New Roman" w:hAnsi="Arial" w:cs="Arial"/>
-          <w:color w:val="000000"/>
-          <w:sz w:val="22"/>
-          <w:szCs w:val="22"/>
-        </w:rPr>
-        <w:t>Different for different algorithms?)</w:t>
-      </w:r>
-    </w:p>
-    <w:p>
-      <w:pPr>
-        <w:pStyle w:val="ListParagraph"/>
-        <w:numPr>
-          <w:ilvl w:val="0"/>
-          <w:numId w:val="7"/>
-        </w:numPr>
-        <w:spacing w:before="100" w:beforeAutospacing="1" w:after="100" w:afterAutospacing="1"/>
-        <w:rPr>
-          <w:rFonts w:ascii="Arial" w:eastAsia="Times New Roman" w:hAnsi="Arial" w:cs="Arial"/>
-          <w:color w:val="000000"/>
-          <w:sz w:val="22"/>
-          <w:szCs w:val="22"/>
-        </w:rPr>
-      </w:pPr>
-      <w:r>
-        <w:rPr>
-          <w:rFonts w:ascii="Arial" w:eastAsia="Times New Roman" w:hAnsi="Arial" w:cs="Arial"/>
-          <w:color w:val="000000"/>
-          <w:sz w:val="22"/>
-          <w:szCs w:val="22"/>
-        </w:rPr>
-        <w:t>Engineer new feature and test it</w:t>
-      </w:r>
-      <w:r>
-        <w:rPr>
-          <w:rFonts w:ascii="Arial" w:eastAsia="Times New Roman" w:hAnsi="Arial" w:cs="Arial"/>
-          <w:color w:val="000000"/>
-          <w:sz w:val="22"/>
-          <w:szCs w:val="22"/>
-        </w:rPr>
-        <w:t>. Transformed features?</w:t>
-      </w:r>
-    </w:p>
-    <w:p>
-      <w:pPr>
-        <w:pStyle w:val="ListParagraph"/>
-        <w:numPr>
-          <w:ilvl w:val="0"/>
-          <w:numId w:val="7"/>
-        </w:numPr>
-        <w:spacing w:before="100" w:beforeAutospacing="1" w:after="100" w:afterAutospacing="1"/>
-        <w:rPr>
-          <w:rFonts w:ascii="Arial" w:eastAsia="Times New Roman" w:hAnsi="Arial" w:cs="Arial"/>
-          <w:color w:val="000000"/>
-          <w:sz w:val="22"/>
-          <w:szCs w:val="22"/>
-        </w:rPr>
-      </w:pPr>
-      <w:r>
-        <w:rPr>
-          <w:rFonts w:ascii="Arial" w:eastAsia="Times New Roman" w:hAnsi="Arial" w:cs="Arial"/>
-          <w:color w:val="000000"/>
-          <w:sz w:val="22"/>
-          <w:szCs w:val="22"/>
-        </w:rPr>
-        <w:t>Scaling</w:t>
-      </w:r>
-      <w:r>
-        <w:rPr>
-          <w:rFonts w:ascii="Arial" w:eastAsia="Times New Roman" w:hAnsi="Arial" w:cs="Arial"/>
-          <w:color w:val="000000"/>
-          <w:sz w:val="22"/>
-          <w:szCs w:val="22"/>
-        </w:rPr>
-        <w:t xml:space="preserve"> </w:t>
+        <w:t>After adding new fea</w:t>
+      </w:r>
+      <w:r>
+        <w:rPr>
+          <w:rFonts w:ascii="Arial" w:eastAsia="Times New Roman" w:hAnsi="Arial" w:cs="Arial"/>
+          <w:color w:val="000000"/>
+          <w:sz w:val="22"/>
+          <w:szCs w:val="22"/>
+        </w:rPr>
+        <w:t>tures</w:t>
+      </w:r>
+      <w:r>
+        <w:rPr>
+          <w:rFonts w:ascii="Arial" w:eastAsia="Times New Roman" w:hAnsi="Arial" w:cs="Arial"/>
+          <w:color w:val="000000"/>
+          <w:sz w:val="22"/>
+          <w:szCs w:val="22"/>
+        </w:rPr>
+        <w:t>,</w:t>
+      </w:r>
+      <w:r>
+        <w:rPr>
+          <w:rFonts w:ascii="Arial" w:eastAsia="Times New Roman" w:hAnsi="Arial" w:cs="Arial"/>
+          <w:color w:val="000000"/>
+          <w:sz w:val="22"/>
+          <w:szCs w:val="22"/>
+        </w:rPr>
+        <w:t xml:space="preserve"> I rera</w:t>
+      </w:r>
+      <w:r>
+        <w:rPr>
+          <w:rFonts w:ascii="Arial" w:eastAsia="Times New Roman" w:hAnsi="Arial" w:cs="Arial"/>
+          <w:color w:val="000000"/>
+          <w:sz w:val="22"/>
+          <w:szCs w:val="22"/>
+        </w:rPr>
+        <w:t xml:space="preserve">n some algorithms on the extended set of features using automated selection function SelectPercentile. Algorithms showed better </w:t>
+      </w:r>
+      <w:r>
+        <w:rPr>
+          <w:rFonts w:ascii="Arial" w:eastAsia="Times New Roman" w:hAnsi="Arial" w:cs="Arial"/>
+          <w:color w:val="000000"/>
+          <w:sz w:val="22"/>
+          <w:szCs w:val="22"/>
+        </w:rPr>
+        <w:t>performance</w:t>
+      </w:r>
+      <w:r>
+        <w:rPr>
+          <w:rFonts w:ascii="Arial" w:eastAsia="Times New Roman" w:hAnsi="Arial" w:cs="Arial"/>
+          <w:color w:val="000000"/>
+          <w:sz w:val="22"/>
+          <w:szCs w:val="22"/>
+        </w:rPr>
+        <w:t xml:space="preserve"> on extended feature set.</w:t>
       </w:r>
     </w:p>
     <w:p>
@@ -356,21 +813,24 @@
           <w:numId w:val="3"/>
         </w:numPr>
         <w:spacing w:before="100" w:beforeAutospacing="1" w:after="100" w:afterAutospacing="1"/>
-        <w:rPr>
-          <w:rFonts w:ascii="Arial" w:eastAsia="Times New Roman" w:hAnsi="Arial" w:cs="Arial"/>
-          <w:color w:val="000000"/>
-          <w:sz w:val="22"/>
-          <w:szCs w:val="22"/>
-        </w:rPr>
-      </w:pPr>
-      <w:r>
-        <w:rPr>
-          <w:rFonts w:ascii="Arial" w:eastAsia="Times New Roman" w:hAnsi="Arial" w:cs="Arial"/>
-          <w:color w:val="000000"/>
-          <w:sz w:val="22"/>
-          <w:szCs w:val="22"/>
-        </w:rPr>
-        <w:t>What algorithm did you end up using? What other one(s) did you try? How did model performance differ between algorithms?  [relevant rubric item: “pick an algorithm”]</w:t>
+        <w:ind w:left="0"/>
+        <w:rPr>
+          <w:rFonts w:ascii="Arial" w:eastAsia="Times New Roman" w:hAnsi="Arial" w:cs="Arial"/>
+          <w:i/>
+          <w:color w:val="000000"/>
+          <w:sz w:val="22"/>
+          <w:szCs w:val="22"/>
+        </w:rPr>
+      </w:pPr>
+      <w:r>
+        <w:rPr>
+          <w:rFonts w:ascii="Arial" w:eastAsia="Times New Roman" w:hAnsi="Arial" w:cs="Arial"/>
+          <w:i/>
+          <w:color w:val="000000"/>
+          <w:sz w:val="22"/>
+          <w:szCs w:val="22"/>
+        </w:rPr>
+        <w:t>What algorithm did you end up using? What other one(s) did you try? How did model performance differ between algorithms?  </w:t>
       </w:r>
     </w:p>
     <w:p>
@@ -381,113 +841,1698 @@
           <w:color w:val="000000"/>
           <w:sz w:val="22"/>
           <w:szCs w:val="22"/>
-        </w:rPr>
-      </w:pPr>
+          <w:lang w:val="ru-RU"/>
+        </w:rPr>
+      </w:pPr>
+      <w:r>
+        <w:rPr>
+          <w:rFonts w:ascii="Arial" w:eastAsia="Times New Roman" w:hAnsi="Arial" w:cs="Arial"/>
+          <w:color w:val="000000"/>
+          <w:sz w:val="22"/>
+          <w:szCs w:val="22"/>
+        </w:rPr>
+        <w:t>As a f</w:t>
+      </w:r>
+      <w:r>
+        <w:rPr>
+          <w:rFonts w:ascii="Arial" w:eastAsia="Times New Roman" w:hAnsi="Arial" w:cs="Arial"/>
+          <w:color w:val="000000"/>
+          <w:sz w:val="22"/>
+          <w:szCs w:val="22"/>
+        </w:rPr>
+        <w:t xml:space="preserve">inal classifier I used a </w:t>
+      </w:r>
+      <w:r>
+        <w:rPr>
+          <w:rFonts w:ascii="Arial" w:eastAsia="Times New Roman" w:hAnsi="Arial" w:cs="Arial"/>
+          <w:color w:val="000000"/>
+          <w:sz w:val="22"/>
+          <w:szCs w:val="22"/>
+        </w:rPr>
+        <w:t>three step algorithm</w:t>
+      </w:r>
+      <w:r>
+        <w:rPr>
+          <w:rFonts w:ascii="Arial" w:eastAsia="Times New Roman" w:hAnsi="Arial" w:cs="Arial"/>
+          <w:color w:val="000000"/>
+          <w:sz w:val="22"/>
+          <w:szCs w:val="22"/>
+        </w:rPr>
+        <w:t xml:space="preserve">: min/max scaling, </w:t>
+      </w:r>
+      <w:r>
+        <w:rPr>
+          <w:rFonts w:ascii="Arial" w:eastAsia="Times New Roman" w:hAnsi="Arial" w:cs="Arial"/>
+          <w:color w:val="000000"/>
+          <w:sz w:val="22"/>
+          <w:szCs w:val="22"/>
+        </w:rPr>
+        <w:t xml:space="preserve">automated </w:t>
+      </w:r>
+      <w:r>
+        <w:rPr>
+          <w:rFonts w:ascii="Arial" w:eastAsia="Times New Roman" w:hAnsi="Arial" w:cs="Arial"/>
+          <w:color w:val="000000"/>
+          <w:sz w:val="22"/>
+          <w:szCs w:val="22"/>
+        </w:rPr>
+        <w:t>feature selec</w:t>
+      </w:r>
+      <w:r>
+        <w:rPr>
+          <w:rFonts w:ascii="Arial" w:eastAsia="Times New Roman" w:hAnsi="Arial" w:cs="Arial"/>
+          <w:color w:val="000000"/>
+          <w:sz w:val="22"/>
+          <w:szCs w:val="22"/>
+        </w:rPr>
+        <w:t>tion with SelectPercentile and Logistic R</w:t>
+      </w:r>
+      <w:r>
+        <w:rPr>
+          <w:rFonts w:ascii="Arial" w:eastAsia="Times New Roman" w:hAnsi="Arial" w:cs="Arial"/>
+          <w:color w:val="000000"/>
+          <w:sz w:val="22"/>
+          <w:szCs w:val="22"/>
+        </w:rPr>
+        <w:t xml:space="preserve">egression. </w:t>
+      </w:r>
+      <w:r>
+        <w:rPr>
+          <w:rFonts w:ascii="Arial" w:eastAsia="Times New Roman" w:hAnsi="Arial" w:cs="Arial"/>
+          <w:color w:val="000000"/>
+          <w:sz w:val="22"/>
+          <w:szCs w:val="22"/>
+        </w:rPr>
+        <w:t>Along with Logistic R</w:t>
+      </w:r>
+      <w:r>
+        <w:rPr>
+          <w:rFonts w:ascii="Arial" w:eastAsia="Times New Roman" w:hAnsi="Arial" w:cs="Arial"/>
+          <w:color w:val="000000"/>
+          <w:sz w:val="22"/>
+          <w:szCs w:val="22"/>
+        </w:rPr>
+        <w:t xml:space="preserve">egression I have tried three other classifiers: Naïve Bayes, Decision Tree and </w:t>
+      </w:r>
+      <w:r>
+        <w:rPr>
+          <w:rFonts w:ascii="Arial" w:eastAsia="Times New Roman" w:hAnsi="Arial" w:cs="Arial"/>
+          <w:color w:val="000000"/>
+          <w:sz w:val="22"/>
+          <w:szCs w:val="22"/>
+        </w:rPr>
+        <w:t xml:space="preserve"> SVM. </w:t>
+      </w:r>
+      <w:r>
+        <w:rPr>
+          <w:rFonts w:ascii="Arial" w:eastAsia="Times New Roman" w:hAnsi="Arial" w:cs="Arial"/>
+          <w:color w:val="000000"/>
+          <w:sz w:val="22"/>
+          <w:szCs w:val="22"/>
+        </w:rPr>
+        <w:t xml:space="preserve">Logistic Regression </w:t>
+      </w:r>
+      <w:r>
+        <w:rPr>
+          <w:rFonts w:ascii="Arial" w:eastAsia="Times New Roman" w:hAnsi="Arial" w:cs="Arial"/>
+          <w:color w:val="000000"/>
+          <w:sz w:val="22"/>
+          <w:szCs w:val="22"/>
+        </w:rPr>
+        <w:t>out</w:t>
+      </w:r>
+      <w:r>
+        <w:rPr>
+          <w:rFonts w:ascii="Arial" w:eastAsia="Times New Roman" w:hAnsi="Arial" w:cs="Arial"/>
+          <w:color w:val="000000"/>
+          <w:sz w:val="22"/>
+          <w:szCs w:val="22"/>
+        </w:rPr>
+        <w:t xml:space="preserve">performed </w:t>
+      </w:r>
+      <w:r>
+        <w:rPr>
+          <w:rFonts w:ascii="Arial" w:eastAsia="Times New Roman" w:hAnsi="Arial" w:cs="Arial"/>
+          <w:color w:val="000000"/>
+          <w:sz w:val="22"/>
+          <w:szCs w:val="22"/>
+        </w:rPr>
+        <w:t>other algorithms both on original and extended feature set</w:t>
+      </w:r>
+      <w:r>
+        <w:rPr>
+          <w:rFonts w:ascii="Arial" w:eastAsia="Times New Roman" w:hAnsi="Arial" w:cs="Arial"/>
+          <w:color w:val="000000"/>
+          <w:sz w:val="22"/>
+          <w:szCs w:val="22"/>
+        </w:rPr>
+        <w:t>s</w:t>
+      </w:r>
+      <w:r>
+        <w:rPr>
+          <w:rFonts w:ascii="Arial" w:eastAsia="Times New Roman" w:hAnsi="Arial" w:cs="Arial"/>
+          <w:color w:val="000000"/>
+          <w:sz w:val="22"/>
+          <w:szCs w:val="22"/>
+        </w:rPr>
+        <w:t>.</w:t>
+      </w:r>
+      <w:r>
+        <w:rPr>
+          <w:rFonts w:ascii="Arial" w:eastAsia="Times New Roman" w:hAnsi="Arial" w:cs="Arial"/>
+          <w:color w:val="000000"/>
+          <w:sz w:val="22"/>
+          <w:szCs w:val="22"/>
+        </w:rPr>
+        <w:t xml:space="preserve"> SVM showed similar performance in sense of F1 score, however, it had significantly lower recall. </w:t>
+      </w:r>
     </w:p>
     <w:p>
       <w:pPr>
         <w:spacing w:before="100" w:beforeAutospacing="1" w:after="100" w:afterAutospacing="1"/>
-        <w:ind w:left="720" w:firstLine="720"/>
-        <w:rPr>
-          <w:rFonts w:ascii="Arial" w:eastAsia="Times New Roman" w:hAnsi="Arial" w:cs="Arial"/>
-          <w:color w:val="000000"/>
-          <w:sz w:val="22"/>
-          <w:szCs w:val="22"/>
-        </w:rPr>
-      </w:pPr>
-      <w:r>
-        <w:rPr>
-          <w:rFonts w:ascii="Arial" w:eastAsia="Times New Roman" w:hAnsi="Arial" w:cs="Arial"/>
-          <w:color w:val="000000"/>
-          <w:sz w:val="22"/>
-          <w:szCs w:val="22"/>
-        </w:rPr>
-        <w:t>Naïve Bayes</w:t>
+        <w:ind w:firstLine="720"/>
+        <w:jc w:val="center"/>
+        <w:rPr>
+          <w:rFonts w:ascii="Arial" w:eastAsia="Times New Roman" w:hAnsi="Arial" w:cs="Arial"/>
+          <w:color w:val="000000"/>
+          <w:sz w:val="22"/>
+          <w:szCs w:val="22"/>
+        </w:rPr>
+      </w:pPr>
+      <w:r>
+        <w:rPr>
+          <w:rFonts w:ascii="Arial" w:eastAsia="Times New Roman" w:hAnsi="Arial" w:cs="Arial"/>
+          <w:color w:val="000000"/>
+          <w:sz w:val="22"/>
+          <w:szCs w:val="22"/>
+        </w:rPr>
+        <w:lastRenderedPageBreak/>
+        <w:t>Cross Validation Results</w:t>
       </w:r>
     </w:p>
+    <w:tbl>
+      <w:tblPr>
+        <w:tblW w:w="7954" w:type="dxa"/>
+        <w:tblInd w:w="426" w:type="dxa"/>
+        <w:tblLook w:val="04A0" w:firstRow="1" w:lastRow="0" w:firstColumn="1" w:lastColumn="0" w:noHBand="0" w:noVBand="1"/>
+      </w:tblPr>
+      <w:tblGrid>
+        <w:gridCol w:w="2754"/>
+        <w:gridCol w:w="1300"/>
+        <w:gridCol w:w="1300"/>
+        <w:gridCol w:w="1300"/>
+        <w:gridCol w:w="1300"/>
+      </w:tblGrid>
+      <w:tr>
+        <w:trPr>
+          <w:trHeight w:val="320"/>
+        </w:trPr>
+        <w:tc>
+          <w:tcPr>
+            <w:tcW w:w="2754" w:type="dxa"/>
+            <w:tcBorders>
+              <w:top w:val="nil"/>
+              <w:left w:val="nil"/>
+              <w:bottom w:val="nil"/>
+              <w:right w:val="nil"/>
+            </w:tcBorders>
+            <w:shd w:val="clear" w:color="auto" w:fill="auto"/>
+            <w:noWrap/>
+            <w:vAlign w:val="bottom"/>
+            <w:hideMark/>
+          </w:tcPr>
+          <w:p>
+            <w:pPr>
+              <w:jc w:val="center"/>
+              <w:rPr>
+                <w:rFonts w:ascii="Calibri" w:eastAsia="Times New Roman" w:hAnsi="Calibri"/>
+                <w:b/>
+                <w:i/>
+                <w:color w:val="000000"/>
+              </w:rPr>
+            </w:pPr>
+            <w:r>
+              <w:rPr>
+                <w:rFonts w:ascii="Calibri" w:eastAsia="Times New Roman" w:hAnsi="Calibri"/>
+                <w:b/>
+                <w:i/>
+                <w:color w:val="000000"/>
+              </w:rPr>
+              <w:t>Version</w:t>
+            </w:r>
+          </w:p>
+        </w:tc>
+        <w:tc>
+          <w:tcPr>
+            <w:tcW w:w="1300" w:type="dxa"/>
+            <w:tcBorders>
+              <w:top w:val="nil"/>
+              <w:left w:val="nil"/>
+              <w:bottom w:val="nil"/>
+              <w:right w:val="nil"/>
+            </w:tcBorders>
+            <w:shd w:val="clear" w:color="auto" w:fill="auto"/>
+            <w:noWrap/>
+            <w:vAlign w:val="bottom"/>
+            <w:hideMark/>
+          </w:tcPr>
+          <w:p>
+            <w:pPr>
+              <w:jc w:val="right"/>
+              <w:rPr>
+                <w:rFonts w:ascii="Calibri" w:eastAsia="Times New Roman" w:hAnsi="Calibri"/>
+                <w:b/>
+                <w:i/>
+                <w:color w:val="000000"/>
+              </w:rPr>
+            </w:pPr>
+            <w:r>
+              <w:rPr>
+                <w:rFonts w:ascii="Calibri" w:eastAsia="Times New Roman" w:hAnsi="Calibri"/>
+                <w:b/>
+                <w:i/>
+                <w:color w:val="000000"/>
+              </w:rPr>
+              <w:t>Accuracy</w:t>
+            </w:r>
+          </w:p>
+        </w:tc>
+        <w:tc>
+          <w:tcPr>
+            <w:tcW w:w="1300" w:type="dxa"/>
+            <w:tcBorders>
+              <w:top w:val="nil"/>
+              <w:left w:val="nil"/>
+              <w:bottom w:val="nil"/>
+              <w:right w:val="nil"/>
+            </w:tcBorders>
+            <w:shd w:val="clear" w:color="auto" w:fill="auto"/>
+            <w:noWrap/>
+            <w:vAlign w:val="bottom"/>
+            <w:hideMark/>
+          </w:tcPr>
+          <w:p>
+            <w:pPr>
+              <w:jc w:val="right"/>
+              <w:rPr>
+                <w:rFonts w:ascii="Calibri" w:eastAsia="Times New Roman" w:hAnsi="Calibri"/>
+                <w:b/>
+                <w:i/>
+                <w:color w:val="000000"/>
+              </w:rPr>
+            </w:pPr>
+            <w:r>
+              <w:rPr>
+                <w:rFonts w:ascii="Calibri" w:eastAsia="Times New Roman" w:hAnsi="Calibri"/>
+                <w:b/>
+                <w:i/>
+                <w:color w:val="000000"/>
+              </w:rPr>
+              <w:t>Precision</w:t>
+            </w:r>
+          </w:p>
+        </w:tc>
+        <w:tc>
+          <w:tcPr>
+            <w:tcW w:w="1300" w:type="dxa"/>
+            <w:tcBorders>
+              <w:top w:val="nil"/>
+              <w:left w:val="nil"/>
+              <w:bottom w:val="nil"/>
+              <w:right w:val="nil"/>
+            </w:tcBorders>
+            <w:shd w:val="clear" w:color="auto" w:fill="auto"/>
+            <w:noWrap/>
+            <w:vAlign w:val="bottom"/>
+            <w:hideMark/>
+          </w:tcPr>
+          <w:p>
+            <w:pPr>
+              <w:jc w:val="right"/>
+              <w:rPr>
+                <w:rFonts w:ascii="Calibri" w:eastAsia="Times New Roman" w:hAnsi="Calibri"/>
+                <w:b/>
+                <w:i/>
+                <w:color w:val="000000"/>
+              </w:rPr>
+            </w:pPr>
+            <w:r>
+              <w:rPr>
+                <w:rFonts w:ascii="Calibri" w:eastAsia="Times New Roman" w:hAnsi="Calibri"/>
+                <w:b/>
+                <w:i/>
+                <w:color w:val="000000"/>
+              </w:rPr>
+              <w:t>Recall</w:t>
+            </w:r>
+          </w:p>
+        </w:tc>
+        <w:tc>
+          <w:tcPr>
+            <w:tcW w:w="1300" w:type="dxa"/>
+            <w:tcBorders>
+              <w:top w:val="nil"/>
+              <w:left w:val="nil"/>
+              <w:bottom w:val="nil"/>
+              <w:right w:val="nil"/>
+            </w:tcBorders>
+            <w:shd w:val="clear" w:color="auto" w:fill="auto"/>
+            <w:noWrap/>
+            <w:vAlign w:val="bottom"/>
+            <w:hideMark/>
+          </w:tcPr>
+          <w:p>
+            <w:pPr>
+              <w:jc w:val="right"/>
+              <w:rPr>
+                <w:rFonts w:ascii="Calibri" w:eastAsia="Times New Roman" w:hAnsi="Calibri"/>
+                <w:b/>
+                <w:i/>
+                <w:color w:val="000000"/>
+              </w:rPr>
+            </w:pPr>
+            <w:r>
+              <w:rPr>
+                <w:rFonts w:ascii="Calibri" w:eastAsia="Times New Roman" w:hAnsi="Calibri"/>
+                <w:b/>
+                <w:i/>
+                <w:color w:val="000000"/>
+              </w:rPr>
+              <w:t>F1</w:t>
+            </w:r>
+          </w:p>
+        </w:tc>
+      </w:tr>
+      <w:tr>
+        <w:trPr>
+          <w:trHeight w:val="320"/>
+        </w:trPr>
+        <w:tc>
+          <w:tcPr>
+            <w:tcW w:w="2754" w:type="dxa"/>
+            <w:tcBorders>
+              <w:top w:val="nil"/>
+              <w:left w:val="nil"/>
+              <w:bottom w:val="nil"/>
+              <w:right w:val="nil"/>
+            </w:tcBorders>
+            <w:shd w:val="clear" w:color="auto" w:fill="auto"/>
+            <w:noWrap/>
+            <w:vAlign w:val="bottom"/>
+            <w:hideMark/>
+          </w:tcPr>
+          <w:p>
+            <w:pPr>
+              <w:ind w:right="-185"/>
+              <w:rPr>
+                <w:rFonts w:ascii="Calibri" w:eastAsia="Times New Roman" w:hAnsi="Calibri"/>
+                <w:color w:val="000000"/>
+              </w:rPr>
+            </w:pPr>
+            <w:r>
+              <w:rPr>
+                <w:rFonts w:ascii="Calibri" w:eastAsia="Times New Roman" w:hAnsi="Calibri"/>
+                <w:color w:val="000000"/>
+              </w:rPr>
+              <w:t>ver1</w:t>
+            </w:r>
+            <w:r>
+              <w:rPr>
+                <w:rFonts w:ascii="Calibri" w:eastAsia="Times New Roman" w:hAnsi="Calibri"/>
+                <w:color w:val="000000"/>
+              </w:rPr>
+              <w:t>.</w:t>
+            </w:r>
+            <w:r>
+              <w:rPr>
+                <w:rFonts w:ascii="Calibri" w:eastAsia="Times New Roman" w:hAnsi="Calibri"/>
+                <w:color w:val="000000"/>
+              </w:rPr>
+              <w:t>2(Naïve Bayes)</w:t>
+            </w:r>
+          </w:p>
+        </w:tc>
+        <w:tc>
+          <w:tcPr>
+            <w:tcW w:w="1300" w:type="dxa"/>
+            <w:tcBorders>
+              <w:top w:val="nil"/>
+              <w:left w:val="nil"/>
+              <w:bottom w:val="nil"/>
+              <w:right w:val="nil"/>
+            </w:tcBorders>
+            <w:shd w:val="clear" w:color="auto" w:fill="auto"/>
+            <w:noWrap/>
+            <w:vAlign w:val="bottom"/>
+            <w:hideMark/>
+          </w:tcPr>
+          <w:p>
+            <w:pPr>
+              <w:jc w:val="right"/>
+              <w:rPr>
+                <w:rFonts w:ascii="Calibri" w:eastAsia="Times New Roman" w:hAnsi="Calibri"/>
+                <w:color w:val="000000"/>
+              </w:rPr>
+            </w:pPr>
+            <w:r>
+              <w:rPr>
+                <w:rFonts w:ascii="Calibri" w:eastAsia="Times New Roman" w:hAnsi="Calibri"/>
+                <w:color w:val="000000"/>
+              </w:rPr>
+              <w:t>0.809</w:t>
+            </w:r>
+          </w:p>
+        </w:tc>
+        <w:tc>
+          <w:tcPr>
+            <w:tcW w:w="1300" w:type="dxa"/>
+            <w:tcBorders>
+              <w:top w:val="nil"/>
+              <w:left w:val="nil"/>
+              <w:bottom w:val="nil"/>
+              <w:right w:val="nil"/>
+            </w:tcBorders>
+            <w:shd w:val="clear" w:color="auto" w:fill="auto"/>
+            <w:noWrap/>
+            <w:vAlign w:val="bottom"/>
+            <w:hideMark/>
+          </w:tcPr>
+          <w:p>
+            <w:pPr>
+              <w:jc w:val="right"/>
+              <w:rPr>
+                <w:rFonts w:ascii="Calibri" w:eastAsia="Times New Roman" w:hAnsi="Calibri"/>
+                <w:color w:val="000000"/>
+              </w:rPr>
+            </w:pPr>
+            <w:r>
+              <w:rPr>
+                <w:rFonts w:ascii="Calibri" w:eastAsia="Times New Roman" w:hAnsi="Calibri"/>
+                <w:color w:val="000000"/>
+              </w:rPr>
+              <w:t>0.3972</w:t>
+            </w:r>
+          </w:p>
+        </w:tc>
+        <w:tc>
+          <w:tcPr>
+            <w:tcW w:w="1300" w:type="dxa"/>
+            <w:tcBorders>
+              <w:top w:val="nil"/>
+              <w:left w:val="nil"/>
+              <w:bottom w:val="nil"/>
+              <w:right w:val="nil"/>
+            </w:tcBorders>
+            <w:shd w:val="clear" w:color="auto" w:fill="auto"/>
+            <w:noWrap/>
+            <w:vAlign w:val="bottom"/>
+            <w:hideMark/>
+          </w:tcPr>
+          <w:p>
+            <w:pPr>
+              <w:jc w:val="right"/>
+              <w:rPr>
+                <w:rFonts w:ascii="Calibri" w:eastAsia="Times New Roman" w:hAnsi="Calibri"/>
+                <w:color w:val="000000"/>
+              </w:rPr>
+            </w:pPr>
+            <w:r>
+              <w:rPr>
+                <w:rFonts w:ascii="Calibri" w:eastAsia="Times New Roman" w:hAnsi="Calibri"/>
+                <w:color w:val="000000"/>
+              </w:rPr>
+              <w:t>0.395</w:t>
+            </w:r>
+          </w:p>
+        </w:tc>
+        <w:tc>
+          <w:tcPr>
+            <w:tcW w:w="1300" w:type="dxa"/>
+            <w:tcBorders>
+              <w:top w:val="nil"/>
+              <w:left w:val="nil"/>
+              <w:bottom w:val="nil"/>
+              <w:right w:val="nil"/>
+            </w:tcBorders>
+            <w:shd w:val="clear" w:color="auto" w:fill="auto"/>
+            <w:noWrap/>
+            <w:vAlign w:val="bottom"/>
+            <w:hideMark/>
+          </w:tcPr>
+          <w:p>
+            <w:pPr>
+              <w:jc w:val="right"/>
+              <w:rPr>
+                <w:rFonts w:ascii="Calibri" w:eastAsia="Times New Roman" w:hAnsi="Calibri"/>
+                <w:color w:val="000000"/>
+              </w:rPr>
+            </w:pPr>
+            <w:r>
+              <w:rPr>
+                <w:rFonts w:ascii="Calibri" w:eastAsia="Times New Roman" w:hAnsi="Calibri"/>
+                <w:color w:val="000000"/>
+              </w:rPr>
+              <w:t>0.3479</w:t>
+            </w:r>
+          </w:p>
+        </w:tc>
+      </w:tr>
+      <w:tr>
+        <w:trPr>
+          <w:trHeight w:val="320"/>
+        </w:trPr>
+        <w:tc>
+          <w:tcPr>
+            <w:tcW w:w="2754" w:type="dxa"/>
+            <w:tcBorders>
+              <w:top w:val="nil"/>
+              <w:left w:val="nil"/>
+              <w:bottom w:val="nil"/>
+              <w:right w:val="nil"/>
+            </w:tcBorders>
+            <w:shd w:val="clear" w:color="auto" w:fill="auto"/>
+            <w:noWrap/>
+            <w:vAlign w:val="bottom"/>
+            <w:hideMark/>
+          </w:tcPr>
+          <w:p>
+            <w:pPr>
+              <w:rPr>
+                <w:rFonts w:ascii="Calibri" w:eastAsia="Times New Roman" w:hAnsi="Calibri"/>
+                <w:color w:val="000000"/>
+              </w:rPr>
+            </w:pPr>
+            <w:r>
+              <w:rPr>
+                <w:rFonts w:ascii="Calibri" w:eastAsia="Times New Roman" w:hAnsi="Calibri"/>
+                <w:color w:val="000000"/>
+              </w:rPr>
+              <w:t>ver2(D</w:t>
+            </w:r>
+            <w:r>
+              <w:rPr>
+                <w:rFonts w:ascii="Calibri" w:eastAsia="Times New Roman" w:hAnsi="Calibri"/>
+                <w:color w:val="000000"/>
+              </w:rPr>
+              <w:t xml:space="preserve">ecision </w:t>
+            </w:r>
+            <w:r>
+              <w:rPr>
+                <w:rFonts w:ascii="Calibri" w:eastAsia="Times New Roman" w:hAnsi="Calibri"/>
+                <w:color w:val="000000"/>
+              </w:rPr>
+              <w:t>T</w:t>
+            </w:r>
+            <w:r>
+              <w:rPr>
+                <w:rFonts w:ascii="Calibri" w:eastAsia="Times New Roman" w:hAnsi="Calibri"/>
+                <w:color w:val="000000"/>
+              </w:rPr>
+              <w:t>ree</w:t>
+            </w:r>
+            <w:r>
+              <w:rPr>
+                <w:rFonts w:ascii="Calibri" w:eastAsia="Times New Roman" w:hAnsi="Calibri"/>
+                <w:color w:val="000000"/>
+              </w:rPr>
+              <w:t>)</w:t>
+            </w:r>
+          </w:p>
+        </w:tc>
+        <w:tc>
+          <w:tcPr>
+            <w:tcW w:w="1300" w:type="dxa"/>
+            <w:tcBorders>
+              <w:top w:val="nil"/>
+              <w:left w:val="nil"/>
+              <w:bottom w:val="nil"/>
+              <w:right w:val="nil"/>
+            </w:tcBorders>
+            <w:shd w:val="clear" w:color="auto" w:fill="auto"/>
+            <w:noWrap/>
+            <w:vAlign w:val="bottom"/>
+            <w:hideMark/>
+          </w:tcPr>
+          <w:p>
+            <w:pPr>
+              <w:jc w:val="right"/>
+              <w:rPr>
+                <w:rFonts w:ascii="Calibri" w:eastAsia="Times New Roman" w:hAnsi="Calibri"/>
+                <w:color w:val="000000"/>
+              </w:rPr>
+            </w:pPr>
+            <w:r>
+              <w:rPr>
+                <w:rFonts w:ascii="Calibri" w:eastAsia="Times New Roman" w:hAnsi="Calibri"/>
+                <w:color w:val="000000"/>
+              </w:rPr>
+              <w:t>0.7321</w:t>
+            </w:r>
+          </w:p>
+        </w:tc>
+        <w:tc>
+          <w:tcPr>
+            <w:tcW w:w="1300" w:type="dxa"/>
+            <w:tcBorders>
+              <w:top w:val="nil"/>
+              <w:left w:val="nil"/>
+              <w:bottom w:val="nil"/>
+              <w:right w:val="nil"/>
+            </w:tcBorders>
+            <w:shd w:val="clear" w:color="auto" w:fill="auto"/>
+            <w:noWrap/>
+            <w:vAlign w:val="bottom"/>
+            <w:hideMark/>
+          </w:tcPr>
+          <w:p>
+            <w:pPr>
+              <w:jc w:val="right"/>
+              <w:rPr>
+                <w:rFonts w:ascii="Calibri" w:eastAsia="Times New Roman" w:hAnsi="Calibri"/>
+                <w:color w:val="000000"/>
+              </w:rPr>
+            </w:pPr>
+            <w:r>
+              <w:rPr>
+                <w:rFonts w:ascii="Calibri" w:eastAsia="Times New Roman" w:hAnsi="Calibri"/>
+                <w:color w:val="000000"/>
+              </w:rPr>
+              <w:t>0.2842</w:t>
+            </w:r>
+          </w:p>
+        </w:tc>
+        <w:tc>
+          <w:tcPr>
+            <w:tcW w:w="1300" w:type="dxa"/>
+            <w:tcBorders>
+              <w:top w:val="nil"/>
+              <w:left w:val="nil"/>
+              <w:bottom w:val="nil"/>
+              <w:right w:val="nil"/>
+            </w:tcBorders>
+            <w:shd w:val="clear" w:color="auto" w:fill="auto"/>
+            <w:noWrap/>
+            <w:vAlign w:val="bottom"/>
+            <w:hideMark/>
+          </w:tcPr>
+          <w:p>
+            <w:pPr>
+              <w:jc w:val="right"/>
+              <w:rPr>
+                <w:rFonts w:ascii="Calibri" w:eastAsia="Times New Roman" w:hAnsi="Calibri"/>
+                <w:color w:val="000000"/>
+              </w:rPr>
+            </w:pPr>
+            <w:r>
+              <w:rPr>
+                <w:rFonts w:ascii="Calibri" w:eastAsia="Times New Roman" w:hAnsi="Calibri"/>
+                <w:color w:val="000000"/>
+              </w:rPr>
+              <w:t>0.6275</w:t>
+            </w:r>
+          </w:p>
+        </w:tc>
+        <w:tc>
+          <w:tcPr>
+            <w:tcW w:w="1300" w:type="dxa"/>
+            <w:tcBorders>
+              <w:top w:val="nil"/>
+              <w:left w:val="nil"/>
+              <w:bottom w:val="nil"/>
+              <w:right w:val="nil"/>
+            </w:tcBorders>
+            <w:shd w:val="clear" w:color="auto" w:fill="auto"/>
+            <w:noWrap/>
+            <w:vAlign w:val="bottom"/>
+            <w:hideMark/>
+          </w:tcPr>
+          <w:p>
+            <w:pPr>
+              <w:jc w:val="right"/>
+              <w:rPr>
+                <w:rFonts w:ascii="Calibri" w:eastAsia="Times New Roman" w:hAnsi="Calibri"/>
+                <w:color w:val="000000"/>
+              </w:rPr>
+            </w:pPr>
+            <w:r>
+              <w:rPr>
+                <w:rFonts w:ascii="Calibri" w:eastAsia="Times New Roman" w:hAnsi="Calibri"/>
+                <w:color w:val="000000"/>
+              </w:rPr>
+              <w:t>0.3815</w:t>
+            </w:r>
+          </w:p>
+        </w:tc>
+      </w:tr>
+      <w:tr>
+        <w:trPr>
+          <w:trHeight w:val="320"/>
+        </w:trPr>
+        <w:tc>
+          <w:tcPr>
+            <w:tcW w:w="2754" w:type="dxa"/>
+            <w:tcBorders>
+              <w:top w:val="nil"/>
+              <w:left w:val="nil"/>
+              <w:bottom w:val="nil"/>
+              <w:right w:val="nil"/>
+            </w:tcBorders>
+            <w:shd w:val="clear" w:color="auto" w:fill="auto"/>
+            <w:noWrap/>
+            <w:vAlign w:val="bottom"/>
+            <w:hideMark/>
+          </w:tcPr>
+          <w:p>
+            <w:pPr>
+              <w:rPr>
+                <w:rFonts w:ascii="Calibri" w:eastAsia="Times New Roman" w:hAnsi="Calibri"/>
+                <w:color w:val="000000"/>
+              </w:rPr>
+            </w:pPr>
+            <w:r>
+              <w:rPr>
+                <w:rFonts w:ascii="Calibri" w:eastAsia="Times New Roman" w:hAnsi="Calibri"/>
+                <w:color w:val="000000"/>
+              </w:rPr>
+              <w:t>ver3(SVM)</w:t>
+            </w:r>
+          </w:p>
+        </w:tc>
+        <w:tc>
+          <w:tcPr>
+            <w:tcW w:w="1300" w:type="dxa"/>
+            <w:tcBorders>
+              <w:top w:val="nil"/>
+              <w:left w:val="nil"/>
+              <w:bottom w:val="nil"/>
+              <w:right w:val="nil"/>
+            </w:tcBorders>
+            <w:shd w:val="clear" w:color="auto" w:fill="auto"/>
+            <w:noWrap/>
+            <w:vAlign w:val="bottom"/>
+            <w:hideMark/>
+          </w:tcPr>
+          <w:p>
+            <w:pPr>
+              <w:jc w:val="right"/>
+              <w:rPr>
+                <w:rFonts w:ascii="Calibri" w:eastAsia="Times New Roman" w:hAnsi="Calibri"/>
+                <w:color w:val="000000"/>
+              </w:rPr>
+            </w:pPr>
+            <w:r>
+              <w:rPr>
+                <w:rFonts w:ascii="Calibri" w:eastAsia="Times New Roman" w:hAnsi="Calibri"/>
+                <w:color w:val="000000"/>
+              </w:rPr>
+              <w:t>0.6486</w:t>
+            </w:r>
+          </w:p>
+        </w:tc>
+        <w:tc>
+          <w:tcPr>
+            <w:tcW w:w="1300" w:type="dxa"/>
+            <w:tcBorders>
+              <w:top w:val="nil"/>
+              <w:left w:val="nil"/>
+              <w:bottom w:val="nil"/>
+              <w:right w:val="nil"/>
+            </w:tcBorders>
+            <w:shd w:val="clear" w:color="auto" w:fill="auto"/>
+            <w:noWrap/>
+            <w:vAlign w:val="bottom"/>
+            <w:hideMark/>
+          </w:tcPr>
+          <w:p>
+            <w:pPr>
+              <w:jc w:val="right"/>
+              <w:rPr>
+                <w:rFonts w:ascii="Calibri" w:eastAsia="Times New Roman" w:hAnsi="Calibri"/>
+                <w:color w:val="000000"/>
+              </w:rPr>
+            </w:pPr>
+            <w:r>
+              <w:rPr>
+                <w:rFonts w:ascii="Calibri" w:eastAsia="Times New Roman" w:hAnsi="Calibri"/>
+                <w:color w:val="000000"/>
+              </w:rPr>
+              <w:t>0.2764</w:t>
+            </w:r>
+          </w:p>
+        </w:tc>
+        <w:tc>
+          <w:tcPr>
+            <w:tcW w:w="1300" w:type="dxa"/>
+            <w:tcBorders>
+              <w:top w:val="nil"/>
+              <w:left w:val="nil"/>
+              <w:bottom w:val="nil"/>
+              <w:right w:val="nil"/>
+            </w:tcBorders>
+            <w:shd w:val="clear" w:color="auto" w:fill="auto"/>
+            <w:noWrap/>
+            <w:vAlign w:val="bottom"/>
+            <w:hideMark/>
+          </w:tcPr>
+          <w:p>
+            <w:pPr>
+              <w:jc w:val="right"/>
+              <w:rPr>
+                <w:rFonts w:ascii="Calibri" w:eastAsia="Times New Roman" w:hAnsi="Calibri"/>
+                <w:color w:val="000000"/>
+              </w:rPr>
+            </w:pPr>
+            <w:r>
+              <w:rPr>
+                <w:rFonts w:ascii="Calibri" w:eastAsia="Times New Roman" w:hAnsi="Calibri"/>
+                <w:color w:val="000000"/>
+              </w:rPr>
+              <w:t>0.9</w:t>
+            </w:r>
+          </w:p>
+        </w:tc>
+        <w:tc>
+          <w:tcPr>
+            <w:tcW w:w="1300" w:type="dxa"/>
+            <w:tcBorders>
+              <w:top w:val="nil"/>
+              <w:left w:val="nil"/>
+              <w:bottom w:val="nil"/>
+              <w:right w:val="nil"/>
+            </w:tcBorders>
+            <w:shd w:val="clear" w:color="auto" w:fill="auto"/>
+            <w:noWrap/>
+            <w:vAlign w:val="bottom"/>
+            <w:hideMark/>
+          </w:tcPr>
+          <w:p>
+            <w:pPr>
+              <w:jc w:val="right"/>
+              <w:rPr>
+                <w:rFonts w:ascii="Calibri" w:eastAsia="Times New Roman" w:hAnsi="Calibri"/>
+                <w:color w:val="000000"/>
+              </w:rPr>
+            </w:pPr>
+            <w:r>
+              <w:rPr>
+                <w:rFonts w:ascii="Calibri" w:eastAsia="Times New Roman" w:hAnsi="Calibri"/>
+                <w:color w:val="000000"/>
+              </w:rPr>
+              <w:t>0.4198</w:t>
+            </w:r>
+          </w:p>
+        </w:tc>
+      </w:tr>
+      <w:tr>
+        <w:trPr>
+          <w:trHeight w:val="320"/>
+        </w:trPr>
+        <w:tc>
+          <w:tcPr>
+            <w:tcW w:w="2754" w:type="dxa"/>
+            <w:tcBorders>
+              <w:top w:val="nil"/>
+              <w:left w:val="nil"/>
+              <w:bottom w:val="nil"/>
+              <w:right w:val="nil"/>
+            </w:tcBorders>
+            <w:shd w:val="clear" w:color="auto" w:fill="auto"/>
+            <w:noWrap/>
+            <w:vAlign w:val="bottom"/>
+            <w:hideMark/>
+          </w:tcPr>
+          <w:p>
+            <w:pPr>
+              <w:rPr>
+                <w:rFonts w:ascii="Calibri" w:eastAsia="Times New Roman" w:hAnsi="Calibri"/>
+                <w:color w:val="000000"/>
+              </w:rPr>
+            </w:pPr>
+            <w:r>
+              <w:rPr>
+                <w:rFonts w:ascii="Calibri" w:eastAsia="Times New Roman" w:hAnsi="Calibri"/>
+                <w:color w:val="000000"/>
+              </w:rPr>
+              <w:t>ver4(Log</w:t>
+            </w:r>
+            <w:r>
+              <w:rPr>
+                <w:rFonts w:ascii="Calibri" w:eastAsia="Times New Roman" w:hAnsi="Calibri"/>
+                <w:color w:val="000000"/>
+              </w:rPr>
+              <w:t xml:space="preserve">istic </w:t>
+            </w:r>
+            <w:r>
+              <w:rPr>
+                <w:rFonts w:ascii="Calibri" w:eastAsia="Times New Roman" w:hAnsi="Calibri"/>
+                <w:color w:val="000000"/>
+              </w:rPr>
+              <w:t>Reg</w:t>
+            </w:r>
+            <w:r>
+              <w:rPr>
+                <w:rFonts w:ascii="Calibri" w:eastAsia="Times New Roman" w:hAnsi="Calibri"/>
+                <w:color w:val="000000"/>
+              </w:rPr>
+              <w:t>ression</w:t>
+            </w:r>
+            <w:r>
+              <w:rPr>
+                <w:rFonts w:ascii="Calibri" w:eastAsia="Times New Roman" w:hAnsi="Calibri"/>
+                <w:color w:val="000000"/>
+              </w:rPr>
+              <w:t>)</w:t>
+            </w:r>
+          </w:p>
+        </w:tc>
+        <w:tc>
+          <w:tcPr>
+            <w:tcW w:w="1300" w:type="dxa"/>
+            <w:tcBorders>
+              <w:top w:val="nil"/>
+              <w:left w:val="nil"/>
+              <w:bottom w:val="nil"/>
+              <w:right w:val="nil"/>
+            </w:tcBorders>
+            <w:shd w:val="clear" w:color="auto" w:fill="auto"/>
+            <w:noWrap/>
+            <w:vAlign w:val="bottom"/>
+            <w:hideMark/>
+          </w:tcPr>
+          <w:p>
+            <w:pPr>
+              <w:jc w:val="right"/>
+              <w:rPr>
+                <w:rFonts w:ascii="Calibri" w:eastAsia="Times New Roman" w:hAnsi="Calibri"/>
+                <w:color w:val="000000"/>
+              </w:rPr>
+            </w:pPr>
+            <w:r>
+              <w:rPr>
+                <w:rFonts w:ascii="Calibri" w:eastAsia="Times New Roman" w:hAnsi="Calibri"/>
+                <w:color w:val="000000"/>
+              </w:rPr>
+              <w:t>0.7345</w:t>
+            </w:r>
+          </w:p>
+        </w:tc>
+        <w:tc>
+          <w:tcPr>
+            <w:tcW w:w="1300" w:type="dxa"/>
+            <w:tcBorders>
+              <w:top w:val="nil"/>
+              <w:left w:val="nil"/>
+              <w:bottom w:val="nil"/>
+              <w:right w:val="nil"/>
+            </w:tcBorders>
+            <w:shd w:val="clear" w:color="auto" w:fill="auto"/>
+            <w:noWrap/>
+            <w:vAlign w:val="bottom"/>
+            <w:hideMark/>
+          </w:tcPr>
+          <w:p>
+            <w:pPr>
+              <w:jc w:val="right"/>
+              <w:rPr>
+                <w:rFonts w:ascii="Calibri" w:eastAsia="Times New Roman" w:hAnsi="Calibri"/>
+                <w:color w:val="000000"/>
+              </w:rPr>
+            </w:pPr>
+            <w:r>
+              <w:rPr>
+                <w:rFonts w:ascii="Calibri" w:eastAsia="Times New Roman" w:hAnsi="Calibri"/>
+                <w:color w:val="000000"/>
+              </w:rPr>
+              <w:t>0.3153</w:t>
+            </w:r>
+          </w:p>
+        </w:tc>
+        <w:tc>
+          <w:tcPr>
+            <w:tcW w:w="1300" w:type="dxa"/>
+            <w:tcBorders>
+              <w:top w:val="nil"/>
+              <w:left w:val="nil"/>
+              <w:bottom w:val="nil"/>
+              <w:right w:val="nil"/>
+            </w:tcBorders>
+            <w:shd w:val="clear" w:color="auto" w:fill="auto"/>
+            <w:noWrap/>
+            <w:vAlign w:val="bottom"/>
+            <w:hideMark/>
+          </w:tcPr>
+          <w:p>
+            <w:pPr>
+              <w:jc w:val="right"/>
+              <w:rPr>
+                <w:rFonts w:ascii="Calibri" w:eastAsia="Times New Roman" w:hAnsi="Calibri"/>
+                <w:color w:val="000000"/>
+              </w:rPr>
+            </w:pPr>
+            <w:r>
+              <w:rPr>
+                <w:rFonts w:ascii="Calibri" w:eastAsia="Times New Roman" w:hAnsi="Calibri"/>
+                <w:color w:val="000000"/>
+              </w:rPr>
+              <w:t>0.7</w:t>
+            </w:r>
+          </w:p>
+        </w:tc>
+        <w:tc>
+          <w:tcPr>
+            <w:tcW w:w="1300" w:type="dxa"/>
+            <w:tcBorders>
+              <w:top w:val="nil"/>
+              <w:left w:val="nil"/>
+              <w:bottom w:val="nil"/>
+              <w:right w:val="nil"/>
+            </w:tcBorders>
+            <w:shd w:val="clear" w:color="auto" w:fill="auto"/>
+            <w:noWrap/>
+            <w:vAlign w:val="bottom"/>
+            <w:hideMark/>
+          </w:tcPr>
+          <w:p>
+            <w:pPr>
+              <w:jc w:val="right"/>
+              <w:rPr>
+                <w:rFonts w:ascii="Calibri" w:eastAsia="Times New Roman" w:hAnsi="Calibri"/>
+                <w:color w:val="000000"/>
+              </w:rPr>
+            </w:pPr>
+            <w:r>
+              <w:rPr>
+                <w:rFonts w:ascii="Calibri" w:eastAsia="Times New Roman" w:hAnsi="Calibri"/>
+                <w:color w:val="000000"/>
+              </w:rPr>
+              <w:t>0.4204</w:t>
+            </w:r>
+          </w:p>
+        </w:tc>
+      </w:tr>
+      <w:tr>
+        <w:trPr>
+          <w:trHeight w:val="320"/>
+        </w:trPr>
+        <w:tc>
+          <w:tcPr>
+            <w:tcW w:w="7954" w:type="dxa"/>
+            <w:gridSpan w:val="5"/>
+            <w:tcBorders>
+              <w:top w:val="nil"/>
+              <w:left w:val="nil"/>
+              <w:bottom w:val="nil"/>
+              <w:right w:val="nil"/>
+            </w:tcBorders>
+            <w:shd w:val="clear" w:color="auto" w:fill="auto"/>
+            <w:noWrap/>
+            <w:vAlign w:val="bottom"/>
+          </w:tcPr>
+          <w:p>
+            <w:pPr>
+              <w:jc w:val="center"/>
+              <w:rPr>
+                <w:rFonts w:ascii="Calibri" w:eastAsia="Times New Roman" w:hAnsi="Calibri"/>
+                <w:i/>
+                <w:color w:val="000000"/>
+              </w:rPr>
+            </w:pPr>
+            <w:r>
+              <w:rPr>
+                <w:rFonts w:ascii="Calibri" w:eastAsia="Times New Roman" w:hAnsi="Calibri"/>
+                <w:i/>
+                <w:color w:val="000000"/>
+              </w:rPr>
+              <w:t>Using extended data set with engineered features</w:t>
+            </w:r>
+          </w:p>
+        </w:tc>
+      </w:tr>
+      <w:tr>
+        <w:trPr>
+          <w:trHeight w:val="320"/>
+        </w:trPr>
+        <w:tc>
+          <w:tcPr>
+            <w:tcW w:w="2754" w:type="dxa"/>
+            <w:tcBorders>
+              <w:top w:val="nil"/>
+              <w:left w:val="nil"/>
+              <w:bottom w:val="nil"/>
+              <w:right w:val="nil"/>
+            </w:tcBorders>
+            <w:shd w:val="clear" w:color="auto" w:fill="auto"/>
+            <w:noWrap/>
+            <w:vAlign w:val="bottom"/>
+            <w:hideMark/>
+          </w:tcPr>
+          <w:p>
+            <w:pPr>
+              <w:rPr>
+                <w:rFonts w:ascii="Calibri" w:eastAsia="Times New Roman" w:hAnsi="Calibri"/>
+                <w:color w:val="000000"/>
+              </w:rPr>
+            </w:pPr>
+            <w:r>
+              <w:rPr>
+                <w:rFonts w:ascii="Calibri" w:eastAsia="Times New Roman" w:hAnsi="Calibri"/>
+                <w:color w:val="000000"/>
+              </w:rPr>
+              <w:t>ver5(Log</w:t>
+            </w:r>
+            <w:r>
+              <w:rPr>
+                <w:rFonts w:ascii="Calibri" w:eastAsia="Times New Roman" w:hAnsi="Calibri"/>
+                <w:color w:val="000000"/>
+              </w:rPr>
+              <w:t xml:space="preserve">istic </w:t>
+            </w:r>
+            <w:r>
+              <w:rPr>
+                <w:rFonts w:ascii="Calibri" w:eastAsia="Times New Roman" w:hAnsi="Calibri"/>
+                <w:color w:val="000000"/>
+              </w:rPr>
+              <w:t>Reg</w:t>
+            </w:r>
+            <w:r>
+              <w:rPr>
+                <w:rFonts w:ascii="Calibri" w:eastAsia="Times New Roman" w:hAnsi="Calibri"/>
+                <w:color w:val="000000"/>
+              </w:rPr>
+              <w:t>ression</w:t>
+            </w:r>
+            <w:r>
+              <w:rPr>
+                <w:rFonts w:ascii="Calibri" w:eastAsia="Times New Roman" w:hAnsi="Calibri"/>
+                <w:color w:val="000000"/>
+              </w:rPr>
+              <w:t>)</w:t>
+            </w:r>
+          </w:p>
+        </w:tc>
+        <w:tc>
+          <w:tcPr>
+            <w:tcW w:w="1300" w:type="dxa"/>
+            <w:tcBorders>
+              <w:top w:val="nil"/>
+              <w:left w:val="nil"/>
+              <w:bottom w:val="nil"/>
+              <w:right w:val="nil"/>
+            </w:tcBorders>
+            <w:shd w:val="clear" w:color="auto" w:fill="auto"/>
+            <w:noWrap/>
+            <w:vAlign w:val="bottom"/>
+            <w:hideMark/>
+          </w:tcPr>
+          <w:p>
+            <w:pPr>
+              <w:jc w:val="right"/>
+              <w:rPr>
+                <w:rFonts w:ascii="Calibri" w:eastAsia="Times New Roman" w:hAnsi="Calibri"/>
+                <w:color w:val="000000"/>
+              </w:rPr>
+            </w:pPr>
+            <w:r>
+              <w:rPr>
+                <w:rFonts w:ascii="Calibri" w:eastAsia="Times New Roman" w:hAnsi="Calibri"/>
+                <w:color w:val="000000"/>
+              </w:rPr>
+              <w:t>0.7672</w:t>
+            </w:r>
+          </w:p>
+        </w:tc>
+        <w:tc>
+          <w:tcPr>
+            <w:tcW w:w="1300" w:type="dxa"/>
+            <w:tcBorders>
+              <w:top w:val="nil"/>
+              <w:left w:val="nil"/>
+              <w:bottom w:val="nil"/>
+              <w:right w:val="nil"/>
+            </w:tcBorders>
+            <w:shd w:val="clear" w:color="auto" w:fill="auto"/>
+            <w:noWrap/>
+            <w:vAlign w:val="bottom"/>
+            <w:hideMark/>
+          </w:tcPr>
+          <w:p>
+            <w:pPr>
+              <w:jc w:val="right"/>
+              <w:rPr>
+                <w:rFonts w:ascii="Calibri" w:eastAsia="Times New Roman" w:hAnsi="Calibri"/>
+                <w:color w:val="000000"/>
+              </w:rPr>
+            </w:pPr>
+            <w:r>
+              <w:rPr>
+                <w:rFonts w:ascii="Calibri" w:eastAsia="Times New Roman" w:hAnsi="Calibri"/>
+                <w:color w:val="000000"/>
+              </w:rPr>
+              <w:t>0.3637</w:t>
+            </w:r>
+          </w:p>
+        </w:tc>
+        <w:tc>
+          <w:tcPr>
+            <w:tcW w:w="1300" w:type="dxa"/>
+            <w:tcBorders>
+              <w:top w:val="nil"/>
+              <w:left w:val="nil"/>
+              <w:bottom w:val="nil"/>
+              <w:right w:val="nil"/>
+            </w:tcBorders>
+            <w:shd w:val="clear" w:color="auto" w:fill="auto"/>
+            <w:noWrap/>
+            <w:vAlign w:val="bottom"/>
+            <w:hideMark/>
+          </w:tcPr>
+          <w:p>
+            <w:pPr>
+              <w:jc w:val="right"/>
+              <w:rPr>
+                <w:rFonts w:ascii="Calibri" w:eastAsia="Times New Roman" w:hAnsi="Calibri"/>
+                <w:color w:val="000000"/>
+              </w:rPr>
+            </w:pPr>
+            <w:r>
+              <w:rPr>
+                <w:rFonts w:ascii="Calibri" w:eastAsia="Times New Roman" w:hAnsi="Calibri"/>
+                <w:color w:val="000000"/>
+              </w:rPr>
+              <w:t>0.725</w:t>
+            </w:r>
+          </w:p>
+        </w:tc>
+        <w:tc>
+          <w:tcPr>
+            <w:tcW w:w="1300" w:type="dxa"/>
+            <w:tcBorders>
+              <w:top w:val="nil"/>
+              <w:left w:val="nil"/>
+              <w:bottom w:val="nil"/>
+              <w:right w:val="nil"/>
+            </w:tcBorders>
+            <w:shd w:val="clear" w:color="auto" w:fill="auto"/>
+            <w:noWrap/>
+            <w:vAlign w:val="bottom"/>
+            <w:hideMark/>
+          </w:tcPr>
+          <w:p>
+            <w:pPr>
+              <w:jc w:val="right"/>
+              <w:rPr>
+                <w:rFonts w:ascii="Calibri" w:eastAsia="Times New Roman" w:hAnsi="Calibri"/>
+                <w:color w:val="000000"/>
+              </w:rPr>
+            </w:pPr>
+            <w:r>
+              <w:rPr>
+                <w:rFonts w:ascii="Calibri" w:eastAsia="Times New Roman" w:hAnsi="Calibri"/>
+                <w:color w:val="000000"/>
+              </w:rPr>
+              <w:t>0.471</w:t>
+            </w:r>
+          </w:p>
+        </w:tc>
+      </w:tr>
+      <w:tr>
+        <w:trPr>
+          <w:trHeight w:val="320"/>
+        </w:trPr>
+        <w:tc>
+          <w:tcPr>
+            <w:tcW w:w="2754" w:type="dxa"/>
+            <w:tcBorders>
+              <w:top w:val="nil"/>
+              <w:left w:val="nil"/>
+              <w:bottom w:val="nil"/>
+              <w:right w:val="nil"/>
+            </w:tcBorders>
+            <w:shd w:val="clear" w:color="auto" w:fill="auto"/>
+            <w:noWrap/>
+            <w:vAlign w:val="bottom"/>
+            <w:hideMark/>
+          </w:tcPr>
+          <w:p>
+            <w:pPr>
+              <w:rPr>
+                <w:rFonts w:ascii="Calibri" w:eastAsia="Times New Roman" w:hAnsi="Calibri"/>
+                <w:color w:val="000000"/>
+              </w:rPr>
+            </w:pPr>
+            <w:r>
+              <w:rPr>
+                <w:rFonts w:ascii="Calibri" w:eastAsia="Times New Roman" w:hAnsi="Calibri"/>
+                <w:color w:val="000000"/>
+              </w:rPr>
+              <w:t>ver7(</w:t>
+            </w:r>
+            <w:r>
+              <w:rPr>
+                <w:rFonts w:ascii="Calibri" w:eastAsia="Times New Roman" w:hAnsi="Calibri"/>
+                <w:color w:val="000000"/>
+              </w:rPr>
+              <w:t>Decision Tree</w:t>
+            </w:r>
+            <w:r>
+              <w:rPr>
+                <w:rFonts w:ascii="Calibri" w:eastAsia="Times New Roman" w:hAnsi="Calibri"/>
+                <w:color w:val="000000"/>
+              </w:rPr>
+              <w:t>)</w:t>
+            </w:r>
+          </w:p>
+        </w:tc>
+        <w:tc>
+          <w:tcPr>
+            <w:tcW w:w="1300" w:type="dxa"/>
+            <w:tcBorders>
+              <w:top w:val="nil"/>
+              <w:left w:val="nil"/>
+              <w:bottom w:val="nil"/>
+              <w:right w:val="nil"/>
+            </w:tcBorders>
+            <w:shd w:val="clear" w:color="auto" w:fill="auto"/>
+            <w:noWrap/>
+            <w:vAlign w:val="bottom"/>
+            <w:hideMark/>
+          </w:tcPr>
+          <w:p>
+            <w:pPr>
+              <w:jc w:val="right"/>
+              <w:rPr>
+                <w:rFonts w:ascii="Calibri" w:eastAsia="Times New Roman" w:hAnsi="Calibri"/>
+                <w:color w:val="000000"/>
+              </w:rPr>
+            </w:pPr>
+            <w:r>
+              <w:rPr>
+                <w:rFonts w:ascii="Calibri" w:eastAsia="Times New Roman" w:hAnsi="Calibri"/>
+                <w:color w:val="000000"/>
+              </w:rPr>
+              <w:t>0.8231</w:t>
+            </w:r>
+          </w:p>
+        </w:tc>
+        <w:tc>
+          <w:tcPr>
+            <w:tcW w:w="1300" w:type="dxa"/>
+            <w:tcBorders>
+              <w:top w:val="nil"/>
+              <w:left w:val="nil"/>
+              <w:bottom w:val="nil"/>
+              <w:right w:val="nil"/>
+            </w:tcBorders>
+            <w:shd w:val="clear" w:color="auto" w:fill="auto"/>
+            <w:noWrap/>
+            <w:vAlign w:val="bottom"/>
+            <w:hideMark/>
+          </w:tcPr>
+          <w:p>
+            <w:pPr>
+              <w:jc w:val="right"/>
+              <w:rPr>
+                <w:rFonts w:ascii="Calibri" w:eastAsia="Times New Roman" w:hAnsi="Calibri"/>
+                <w:color w:val="000000"/>
+              </w:rPr>
+            </w:pPr>
+            <w:r>
+              <w:rPr>
+                <w:rFonts w:ascii="Calibri" w:eastAsia="Times New Roman" w:hAnsi="Calibri"/>
+                <w:color w:val="000000"/>
+              </w:rPr>
+              <w:t>0.4043</w:t>
+            </w:r>
+          </w:p>
+        </w:tc>
+        <w:tc>
+          <w:tcPr>
+            <w:tcW w:w="1300" w:type="dxa"/>
+            <w:tcBorders>
+              <w:top w:val="nil"/>
+              <w:left w:val="nil"/>
+              <w:bottom w:val="nil"/>
+              <w:right w:val="nil"/>
+            </w:tcBorders>
+            <w:shd w:val="clear" w:color="auto" w:fill="auto"/>
+            <w:noWrap/>
+            <w:vAlign w:val="bottom"/>
+            <w:hideMark/>
+          </w:tcPr>
+          <w:p>
+            <w:pPr>
+              <w:jc w:val="right"/>
+              <w:rPr>
+                <w:rFonts w:ascii="Calibri" w:eastAsia="Times New Roman" w:hAnsi="Calibri"/>
+                <w:color w:val="000000"/>
+              </w:rPr>
+            </w:pPr>
+            <w:r>
+              <w:rPr>
+                <w:rFonts w:ascii="Calibri" w:eastAsia="Times New Roman" w:hAnsi="Calibri"/>
+                <w:color w:val="000000"/>
+              </w:rPr>
+              <w:t>0.4975</w:t>
+            </w:r>
+          </w:p>
+        </w:tc>
+        <w:tc>
+          <w:tcPr>
+            <w:tcW w:w="1300" w:type="dxa"/>
+            <w:tcBorders>
+              <w:top w:val="nil"/>
+              <w:left w:val="nil"/>
+              <w:bottom w:val="nil"/>
+              <w:right w:val="nil"/>
+            </w:tcBorders>
+            <w:shd w:val="clear" w:color="auto" w:fill="auto"/>
+            <w:noWrap/>
+            <w:vAlign w:val="bottom"/>
+            <w:hideMark/>
+          </w:tcPr>
+          <w:p>
+            <w:pPr>
+              <w:jc w:val="right"/>
+              <w:rPr>
+                <w:rFonts w:ascii="Calibri" w:eastAsia="Times New Roman" w:hAnsi="Calibri"/>
+                <w:color w:val="000000"/>
+              </w:rPr>
+            </w:pPr>
+            <w:r>
+              <w:rPr>
+                <w:rFonts w:ascii="Calibri" w:eastAsia="Times New Roman" w:hAnsi="Calibri"/>
+                <w:color w:val="000000"/>
+              </w:rPr>
+              <w:t>0.4291</w:t>
+            </w:r>
+          </w:p>
+        </w:tc>
+      </w:tr>
+      <w:tr>
+        <w:trPr>
+          <w:trHeight w:val="320"/>
+        </w:trPr>
+        <w:tc>
+          <w:tcPr>
+            <w:tcW w:w="2754" w:type="dxa"/>
+            <w:tcBorders>
+              <w:top w:val="nil"/>
+              <w:left w:val="nil"/>
+              <w:bottom w:val="nil"/>
+              <w:right w:val="nil"/>
+            </w:tcBorders>
+            <w:shd w:val="clear" w:color="auto" w:fill="auto"/>
+            <w:noWrap/>
+            <w:vAlign w:val="bottom"/>
+            <w:hideMark/>
+          </w:tcPr>
+          <w:p>
+            <w:pPr>
+              <w:rPr>
+                <w:rFonts w:ascii="Calibri" w:eastAsia="Times New Roman" w:hAnsi="Calibri"/>
+                <w:color w:val="000000"/>
+              </w:rPr>
+            </w:pPr>
+            <w:r>
+              <w:rPr>
+                <w:rFonts w:ascii="Calibri" w:eastAsia="Times New Roman" w:hAnsi="Calibri"/>
+                <w:color w:val="000000"/>
+              </w:rPr>
+              <w:t>ver8(SVM)</w:t>
+            </w:r>
+          </w:p>
+        </w:tc>
+        <w:tc>
+          <w:tcPr>
+            <w:tcW w:w="1300" w:type="dxa"/>
+            <w:tcBorders>
+              <w:top w:val="nil"/>
+              <w:left w:val="nil"/>
+              <w:bottom w:val="nil"/>
+              <w:right w:val="nil"/>
+            </w:tcBorders>
+            <w:shd w:val="clear" w:color="auto" w:fill="auto"/>
+            <w:noWrap/>
+            <w:vAlign w:val="bottom"/>
+            <w:hideMark/>
+          </w:tcPr>
+          <w:p>
+            <w:pPr>
+              <w:jc w:val="right"/>
+              <w:rPr>
+                <w:rFonts w:ascii="Calibri" w:eastAsia="Times New Roman" w:hAnsi="Calibri"/>
+                <w:color w:val="000000"/>
+              </w:rPr>
+            </w:pPr>
+            <w:r>
+              <w:rPr>
+                <w:rFonts w:ascii="Calibri" w:eastAsia="Times New Roman" w:hAnsi="Calibri"/>
+                <w:color w:val="000000"/>
+              </w:rPr>
+              <w:t>0.8176</w:t>
+            </w:r>
+          </w:p>
+        </w:tc>
+        <w:tc>
+          <w:tcPr>
+            <w:tcW w:w="1300" w:type="dxa"/>
+            <w:tcBorders>
+              <w:top w:val="nil"/>
+              <w:left w:val="nil"/>
+              <w:bottom w:val="nil"/>
+              <w:right w:val="nil"/>
+            </w:tcBorders>
+            <w:shd w:val="clear" w:color="auto" w:fill="auto"/>
+            <w:noWrap/>
+            <w:vAlign w:val="bottom"/>
+            <w:hideMark/>
+          </w:tcPr>
+          <w:p>
+            <w:pPr>
+              <w:jc w:val="right"/>
+              <w:rPr>
+                <w:rFonts w:ascii="Calibri" w:eastAsia="Times New Roman" w:hAnsi="Calibri"/>
+                <w:color w:val="000000"/>
+              </w:rPr>
+            </w:pPr>
+            <w:r>
+              <w:rPr>
+                <w:rFonts w:ascii="Calibri" w:eastAsia="Times New Roman" w:hAnsi="Calibri"/>
+                <w:color w:val="000000"/>
+              </w:rPr>
+              <w:t>0.4177</w:t>
+            </w:r>
+          </w:p>
+        </w:tc>
+        <w:tc>
+          <w:tcPr>
+            <w:tcW w:w="1300" w:type="dxa"/>
+            <w:tcBorders>
+              <w:top w:val="nil"/>
+              <w:left w:val="nil"/>
+              <w:bottom w:val="nil"/>
+              <w:right w:val="nil"/>
+            </w:tcBorders>
+            <w:shd w:val="clear" w:color="auto" w:fill="auto"/>
+            <w:noWrap/>
+            <w:vAlign w:val="bottom"/>
+            <w:hideMark/>
+          </w:tcPr>
+          <w:p>
+            <w:pPr>
+              <w:jc w:val="right"/>
+              <w:rPr>
+                <w:rFonts w:ascii="Calibri" w:eastAsia="Times New Roman" w:hAnsi="Calibri"/>
+                <w:color w:val="000000"/>
+              </w:rPr>
+            </w:pPr>
+            <w:r>
+              <w:rPr>
+                <w:rFonts w:ascii="Calibri" w:eastAsia="Times New Roman" w:hAnsi="Calibri"/>
+                <w:color w:val="000000"/>
+              </w:rPr>
+              <w:t>0.615</w:t>
+            </w:r>
+          </w:p>
+        </w:tc>
+        <w:tc>
+          <w:tcPr>
+            <w:tcW w:w="1300" w:type="dxa"/>
+            <w:tcBorders>
+              <w:top w:val="nil"/>
+              <w:left w:val="nil"/>
+              <w:bottom w:val="nil"/>
+              <w:right w:val="nil"/>
+            </w:tcBorders>
+            <w:shd w:val="clear" w:color="auto" w:fill="auto"/>
+            <w:noWrap/>
+            <w:vAlign w:val="bottom"/>
+            <w:hideMark/>
+          </w:tcPr>
+          <w:p>
+            <w:pPr>
+              <w:jc w:val="right"/>
+              <w:rPr>
+                <w:rFonts w:ascii="Calibri" w:eastAsia="Times New Roman" w:hAnsi="Calibri"/>
+                <w:color w:val="000000"/>
+              </w:rPr>
+            </w:pPr>
+            <w:r>
+              <w:rPr>
+                <w:rFonts w:ascii="Calibri" w:eastAsia="Times New Roman" w:hAnsi="Calibri"/>
+                <w:color w:val="000000"/>
+              </w:rPr>
+              <w:t>0.4791</w:t>
+            </w:r>
+          </w:p>
+        </w:tc>
+      </w:tr>
+    </w:tbl>
     <w:p>
       <w:pPr>
         <w:spacing w:before="100" w:beforeAutospacing="1" w:after="100" w:afterAutospacing="1"/>
-        <w:ind w:left="720" w:firstLine="720"/>
-        <w:rPr>
-          <w:rFonts w:ascii="Arial" w:eastAsia="Times New Roman" w:hAnsi="Arial" w:cs="Arial"/>
-          <w:color w:val="000000"/>
-          <w:sz w:val="22"/>
-          <w:szCs w:val="22"/>
-        </w:rPr>
-      </w:pPr>
-      <w:r>
-        <w:rPr>
-          <w:rFonts w:ascii="Arial" w:eastAsia="Times New Roman" w:hAnsi="Arial" w:cs="Arial"/>
-          <w:color w:val="000000"/>
-          <w:sz w:val="22"/>
-          <w:szCs w:val="22"/>
-        </w:rPr>
-        <w:t>Decision Tree</w:t>
-      </w:r>
-    </w:p>
-    <w:p>
-      <w:pPr>
-        <w:spacing w:before="100" w:beforeAutospacing="1" w:after="100" w:afterAutospacing="1"/>
-        <w:ind w:left="720"/>
-        <w:rPr>
-          <w:rFonts w:ascii="Arial" w:eastAsia="Times New Roman" w:hAnsi="Arial" w:cs="Arial"/>
-          <w:color w:val="000000"/>
-          <w:sz w:val="22"/>
-          <w:szCs w:val="22"/>
-        </w:rPr>
-      </w:pPr>
-      <w:r>
-        <w:rPr>
-          <w:rFonts w:ascii="Arial" w:eastAsia="Times New Roman" w:hAnsi="Arial" w:cs="Arial"/>
-          <w:color w:val="000000"/>
-          <w:sz w:val="22"/>
-          <w:szCs w:val="22"/>
-          <w:highlight w:val="yellow"/>
-        </w:rPr>
-        <w:t>TODO</w:t>
-      </w:r>
-    </w:p>
-    <w:p>
-      <w:pPr>
-        <w:spacing w:before="100" w:beforeAutospacing="1" w:after="100" w:afterAutospacing="1"/>
-        <w:ind w:left="720" w:firstLine="720"/>
-        <w:rPr>
-          <w:rFonts w:ascii="Arial" w:eastAsia="Times New Roman" w:hAnsi="Arial" w:cs="Arial"/>
-          <w:color w:val="000000"/>
-          <w:sz w:val="22"/>
-          <w:szCs w:val="22"/>
-        </w:rPr>
-      </w:pPr>
-      <w:r>
-        <w:rPr>
-          <w:rFonts w:ascii="Arial" w:eastAsia="Times New Roman" w:hAnsi="Arial" w:cs="Arial"/>
-          <w:color w:val="000000"/>
-          <w:sz w:val="22"/>
-          <w:szCs w:val="22"/>
-        </w:rPr>
-        <w:t>SVM</w:t>
-      </w:r>
-    </w:p>
-    <w:p>
-      <w:pPr>
-        <w:spacing w:before="100" w:beforeAutospacing="1" w:after="100" w:afterAutospacing="1"/>
-        <w:ind w:left="720" w:firstLine="720"/>
-        <w:rPr>
-          <w:rFonts w:ascii="Arial" w:eastAsia="Times New Roman" w:hAnsi="Arial" w:cs="Arial"/>
-          <w:color w:val="000000"/>
-          <w:sz w:val="22"/>
-          <w:szCs w:val="22"/>
-        </w:rPr>
-      </w:pPr>
-      <w:r>
-        <w:rPr>
-          <w:rFonts w:ascii="Arial" w:eastAsia="Times New Roman" w:hAnsi="Arial" w:cs="Arial"/>
-          <w:color w:val="000000"/>
-          <w:sz w:val="22"/>
-          <w:szCs w:val="22"/>
-        </w:rPr>
-        <w:t>Random Forest</w:t>
+        <w:rPr>
+          <w:rFonts w:ascii="Arial" w:eastAsia="Times New Roman" w:hAnsi="Arial" w:cs="Arial"/>
+          <w:color w:val="000000"/>
+          <w:sz w:val="22"/>
+          <w:szCs w:val="22"/>
+        </w:rPr>
+      </w:pPr>
+      <w:r>
+        <w:rPr>
+          <w:rFonts w:ascii="Arial" w:eastAsia="Times New Roman" w:hAnsi="Arial" w:cs="Arial"/>
+          <w:color w:val="000000"/>
+          <w:sz w:val="22"/>
+          <w:szCs w:val="22"/>
+        </w:rPr>
+        <w:t xml:space="preserve">Detailed analysis is presented in </w:t>
+      </w:r>
+      <w:r>
+        <w:rPr>
+          <w:rFonts w:ascii="Arial" w:eastAsia="Times New Roman" w:hAnsi="Arial" w:cs="Arial"/>
+          <w:color w:val="000000"/>
+          <w:sz w:val="22"/>
+          <w:szCs w:val="22"/>
+        </w:rPr>
+        <w:t>analysis/</w:t>
+      </w:r>
+      <w:r>
+        <w:rPr>
+          <w:rFonts w:ascii="Arial" w:eastAsia="Times New Roman" w:hAnsi="Arial" w:cs="Arial"/>
+          <w:color w:val="000000"/>
+          <w:sz w:val="22"/>
+          <w:szCs w:val="22"/>
+        </w:rPr>
+        <w:t>POI classification</w:t>
+      </w:r>
+      <w:r>
+        <w:rPr>
+          <w:rFonts w:ascii="Arial" w:eastAsia="Times New Roman" w:hAnsi="Arial" w:cs="Arial"/>
+          <w:color w:val="000000"/>
+          <w:sz w:val="22"/>
+          <w:szCs w:val="22"/>
+        </w:rPr>
+        <w:t>.html</w:t>
       </w:r>
     </w:p>
     <w:p>
@@ -497,31 +2542,24 @@
           <w:numId w:val="4"/>
         </w:numPr>
         <w:spacing w:before="100" w:beforeAutospacing="1" w:after="100" w:afterAutospacing="1"/>
-        <w:rPr>
-          <w:rFonts w:ascii="Arial" w:eastAsia="Times New Roman" w:hAnsi="Arial" w:cs="Arial"/>
-          <w:color w:val="000000"/>
-          <w:sz w:val="22"/>
-          <w:szCs w:val="22"/>
-        </w:rPr>
-      </w:pPr>
-      <w:r>
-        <w:rPr>
-          <w:rFonts w:ascii="Arial" w:eastAsia="Times New Roman" w:hAnsi="Arial" w:cs="Arial"/>
-          <w:color w:val="000000"/>
-          <w:sz w:val="22"/>
-          <w:szCs w:val="22"/>
-        </w:rPr>
-        <w:t xml:space="preserve">What does it mean to tune the parameters of an algorithm, and what can happen if you don’t do this well?  How did you tune the parameters of your particular algorithm? (Some algorithms do not have parameters that you need to tune -- if this is the case for the one you picked, identify and briefly explain how you would have done it for the model that was not your final choice or a different model that does </w:t>
-      </w:r>
-      <w:r>
-        <w:rPr>
-          <w:rFonts w:ascii="Arial" w:eastAsia="Times New Roman" w:hAnsi="Arial" w:cs="Arial"/>
-          <w:color w:val="000000"/>
-          <w:sz w:val="22"/>
-          <w:szCs w:val="22"/>
-        </w:rPr>
-        <w:lastRenderedPageBreak/>
-        <w:t>utilize parameter tuning, e.g. a decision tree classifier).  [relevant rubric item: “tune the algorithm”]</w:t>
+        <w:ind w:left="0"/>
+        <w:rPr>
+          <w:rFonts w:ascii="Arial" w:eastAsia="Times New Roman" w:hAnsi="Arial" w:cs="Arial"/>
+          <w:i/>
+          <w:color w:val="000000"/>
+          <w:sz w:val="22"/>
+          <w:szCs w:val="22"/>
+        </w:rPr>
+      </w:pPr>
+      <w:r>
+        <w:rPr>
+          <w:rFonts w:ascii="Arial" w:eastAsia="Times New Roman" w:hAnsi="Arial" w:cs="Arial"/>
+          <w:i/>
+          <w:color w:val="000000"/>
+          <w:sz w:val="22"/>
+          <w:szCs w:val="22"/>
+        </w:rPr>
+        <w:t>What does it mean to tune the parameters of an algorithm, and what can happen if you don’t do this well?  How did you tune the parameters of your particular algorithm? (Some algorithms do not have parameters that you need to tune -- if this is the case for the one you picked, identify and briefly explain how you would have done it for the model that was not your final choice or a different model that does utilize parameter tuning, e.g. a decision tree classifier).  </w:t>
       </w:r>
     </w:p>
     <w:p>
@@ -534,38 +2572,53 @@
           <w:szCs w:val="22"/>
         </w:rPr>
       </w:pPr>
-    </w:p>
-    <w:p>
-      <w:pPr>
-        <w:spacing w:before="100" w:beforeAutospacing="1" w:after="100" w:afterAutospacing="1"/>
-        <w:ind w:left="720"/>
-        <w:rPr>
-          <w:rFonts w:ascii="Arial" w:eastAsia="Times New Roman" w:hAnsi="Arial" w:cs="Arial"/>
-          <w:color w:val="000000"/>
-          <w:sz w:val="22"/>
-          <w:szCs w:val="22"/>
-        </w:rPr>
-      </w:pPr>
-      <w:r>
-        <w:rPr>
-          <w:rFonts w:ascii="Arial" w:eastAsia="Times New Roman" w:hAnsi="Arial" w:cs="Arial"/>
-          <w:color w:val="000000"/>
-          <w:sz w:val="22"/>
-          <w:szCs w:val="22"/>
-        </w:rPr>
-        <w:t xml:space="preserve">Tuning parameters. Using balanced classes. </w:t>
-      </w:r>
-      <w:proofErr w:type="spellStart"/>
-      <w:r>
-        <w:rPr>
-          <w:rFonts w:ascii="Arial" w:eastAsia="Times New Roman" w:hAnsi="Arial" w:cs="Arial"/>
-          <w:color w:val="000000"/>
-          <w:sz w:val="22"/>
-          <w:szCs w:val="22"/>
-        </w:rPr>
-        <w:t>etc</w:t>
-      </w:r>
-      <w:proofErr w:type="spellEnd"/>
+      <w:r>
+        <w:rPr>
+          <w:rFonts w:ascii="Arial" w:eastAsia="Times New Roman" w:hAnsi="Arial" w:cs="Arial"/>
+          <w:color w:val="000000"/>
+          <w:sz w:val="22"/>
+          <w:szCs w:val="22"/>
+        </w:rPr>
+        <w:t>Algorithm performance heavily depend</w:t>
+      </w:r>
+      <w:r>
+        <w:rPr>
+          <w:rFonts w:ascii="Arial" w:eastAsia="Times New Roman" w:hAnsi="Arial" w:cs="Arial"/>
+          <w:color w:val="000000"/>
+          <w:sz w:val="22"/>
+          <w:szCs w:val="22"/>
+        </w:rPr>
+        <w:t>s</w:t>
+      </w:r>
+      <w:r>
+        <w:rPr>
+          <w:rFonts w:ascii="Arial" w:eastAsia="Times New Roman" w:hAnsi="Arial" w:cs="Arial"/>
+          <w:color w:val="000000"/>
+          <w:sz w:val="22"/>
+          <w:szCs w:val="22"/>
+        </w:rPr>
+        <w:t xml:space="preserve"> on selected parameters, that is why it is important to investigate different sets of parameters and carefully define default values. I have tuned parameters of classifiers a well as some parameters of feature selection algorithm. I used grid search to find best set of parameters, performance was estimated</w:t>
+      </w:r>
+      <w:r>
+        <w:rPr>
+          <w:rFonts w:ascii="Arial" w:eastAsia="Times New Roman" w:hAnsi="Arial" w:cs="Arial"/>
+          <w:color w:val="000000"/>
+          <w:sz w:val="22"/>
+          <w:szCs w:val="22"/>
+        </w:rPr>
+        <w:t xml:space="preserve"> via F1 score</w:t>
+      </w:r>
+      <w:bookmarkStart w:id="0" w:name="_GoBack"/>
+      <w:bookmarkEnd w:id="0"/>
+      <w:r>
+        <w:rPr>
+          <w:rFonts w:ascii="Arial" w:eastAsia="Times New Roman" w:hAnsi="Arial" w:cs="Arial"/>
+          <w:color w:val="000000"/>
+          <w:sz w:val="22"/>
+          <w:szCs w:val="22"/>
+        </w:rPr>
+        <w:t xml:space="preserve"> by cross validation using stratified shuffle splits.</w:t>
+      </w:r>
     </w:p>
     <w:p>
       <w:pPr>
@@ -574,21 +2627,24 @@
           <w:numId w:val="5"/>
         </w:numPr>
         <w:spacing w:before="100" w:beforeAutospacing="1" w:after="100" w:afterAutospacing="1"/>
-        <w:rPr>
-          <w:rFonts w:ascii="Arial" w:eastAsia="Times New Roman" w:hAnsi="Arial" w:cs="Arial"/>
-          <w:color w:val="000000"/>
-          <w:sz w:val="22"/>
-          <w:szCs w:val="22"/>
-        </w:rPr>
-      </w:pPr>
-      <w:r>
-        <w:rPr>
-          <w:rFonts w:ascii="Arial" w:eastAsia="Times New Roman" w:hAnsi="Arial" w:cs="Arial"/>
-          <w:color w:val="000000"/>
-          <w:sz w:val="22"/>
-          <w:szCs w:val="22"/>
-        </w:rPr>
-        <w:t>What is validation, and what’s a classic mistake you can make if you do it wrong? How did you validate your analysis?  [relevant rubric item: “validation strategy”]</w:t>
+        <w:ind w:left="0"/>
+        <w:rPr>
+          <w:rFonts w:ascii="Arial" w:eastAsia="Times New Roman" w:hAnsi="Arial" w:cs="Arial"/>
+          <w:i/>
+          <w:color w:val="000000"/>
+          <w:sz w:val="22"/>
+          <w:szCs w:val="22"/>
+        </w:rPr>
+      </w:pPr>
+      <w:r>
+        <w:rPr>
+          <w:rFonts w:ascii="Arial" w:eastAsia="Times New Roman" w:hAnsi="Arial" w:cs="Arial"/>
+          <w:i/>
+          <w:color w:val="000000"/>
+          <w:sz w:val="22"/>
+          <w:szCs w:val="22"/>
+        </w:rPr>
+        <w:t>What is validation, and what’s a classic mistake you can make if you do it wrong? How did you validate your analysis?  </w:t>
       </w:r>
     </w:p>
     <w:p>
@@ -601,129 +2657,280 @@
           <w:szCs w:val="22"/>
         </w:rPr>
       </w:pPr>
+      <w:r>
+        <w:rPr>
+          <w:rFonts w:ascii="Arial" w:eastAsia="Times New Roman" w:hAnsi="Arial" w:cs="Arial"/>
+          <w:color w:val="000000"/>
+          <w:sz w:val="22"/>
+          <w:szCs w:val="22"/>
+        </w:rPr>
+        <w:t>Valida</w:t>
+      </w:r>
+      <w:r>
+        <w:rPr>
+          <w:rFonts w:ascii="Arial" w:eastAsia="Times New Roman" w:hAnsi="Arial" w:cs="Arial"/>
+          <w:color w:val="000000"/>
+          <w:sz w:val="22"/>
+          <w:szCs w:val="22"/>
+        </w:rPr>
+        <w:t>tion is</w:t>
+      </w:r>
+      <w:r>
+        <w:rPr>
+          <w:rFonts w:ascii="Arial" w:eastAsia="Times New Roman" w:hAnsi="Arial" w:cs="Arial"/>
+          <w:color w:val="000000"/>
+          <w:sz w:val="22"/>
+          <w:szCs w:val="22"/>
+        </w:rPr>
+        <w:t xml:space="preserve"> the process</w:t>
+      </w:r>
+      <w:r>
+        <w:rPr>
+          <w:rFonts w:ascii="Arial" w:eastAsia="Times New Roman" w:hAnsi="Arial" w:cs="Arial"/>
+          <w:color w:val="000000"/>
+          <w:sz w:val="22"/>
+          <w:szCs w:val="22"/>
+        </w:rPr>
+        <w:t xml:space="preserve"> of</w:t>
+      </w:r>
+      <w:r>
+        <w:rPr>
+          <w:rFonts w:ascii="Arial" w:eastAsia="Times New Roman" w:hAnsi="Arial" w:cs="Arial"/>
+          <w:color w:val="000000"/>
+          <w:sz w:val="22"/>
+          <w:szCs w:val="22"/>
+        </w:rPr>
+        <w:t xml:space="preserve"> </w:t>
+      </w:r>
+      <w:r>
+        <w:rPr>
+          <w:rFonts w:ascii="Arial" w:eastAsia="Times New Roman" w:hAnsi="Arial" w:cs="Arial"/>
+          <w:color w:val="000000"/>
+          <w:sz w:val="22"/>
+          <w:szCs w:val="22"/>
+        </w:rPr>
+        <w:t xml:space="preserve">accessing </w:t>
+      </w:r>
+      <w:r>
+        <w:rPr>
+          <w:rFonts w:ascii="Arial" w:eastAsia="Times New Roman" w:hAnsi="Arial" w:cs="Arial"/>
+          <w:color w:val="000000"/>
+          <w:sz w:val="22"/>
+          <w:szCs w:val="22"/>
+        </w:rPr>
+        <w:t>algorithm performance on</w:t>
+      </w:r>
+      <w:r>
+        <w:rPr>
+          <w:rFonts w:ascii="Arial" w:eastAsia="Times New Roman" w:hAnsi="Arial" w:cs="Arial"/>
+          <w:color w:val="000000"/>
+          <w:sz w:val="22"/>
+          <w:szCs w:val="22"/>
+        </w:rPr>
+        <w:t xml:space="preserve"> a new</w:t>
+      </w:r>
+      <w:r>
+        <w:rPr>
+          <w:rFonts w:ascii="Arial" w:eastAsia="Times New Roman" w:hAnsi="Arial" w:cs="Arial"/>
+          <w:color w:val="000000"/>
+          <w:sz w:val="22"/>
+          <w:szCs w:val="22"/>
+        </w:rPr>
+        <w:t xml:space="preserve"> unseen data</w:t>
+      </w:r>
+      <w:r>
+        <w:rPr>
+          <w:rFonts w:ascii="Arial" w:eastAsia="Times New Roman" w:hAnsi="Arial" w:cs="Arial"/>
+          <w:color w:val="000000"/>
+          <w:sz w:val="22"/>
+          <w:szCs w:val="22"/>
+        </w:rPr>
+        <w:t xml:space="preserve"> (in other words, in real life conditions)</w:t>
+      </w:r>
+      <w:r>
+        <w:rPr>
+          <w:rFonts w:ascii="Arial" w:eastAsia="Times New Roman" w:hAnsi="Arial" w:cs="Arial"/>
+          <w:color w:val="000000"/>
+          <w:sz w:val="22"/>
+          <w:szCs w:val="22"/>
+        </w:rPr>
+        <w:t>, validation is intended to prevent over fitting and select algorithms which are able to generalize the data</w:t>
+      </w:r>
+      <w:r>
+        <w:rPr>
+          <w:rFonts w:ascii="Arial" w:eastAsia="Times New Roman" w:hAnsi="Arial" w:cs="Arial"/>
+          <w:color w:val="000000"/>
+          <w:sz w:val="22"/>
+          <w:szCs w:val="22"/>
+        </w:rPr>
+        <w:t>.</w:t>
+      </w:r>
+      <w:r>
+        <w:rPr>
+          <w:rFonts w:ascii="Arial" w:eastAsia="Times New Roman" w:hAnsi="Arial" w:cs="Arial"/>
+          <w:color w:val="000000"/>
+          <w:sz w:val="22"/>
+          <w:szCs w:val="22"/>
+        </w:rPr>
+        <w:t xml:space="preserve"> A classic mistake is to use the same data for fitting and validation</w:t>
+      </w:r>
+      <w:r>
+        <w:rPr>
+          <w:rFonts w:ascii="Arial" w:eastAsia="Times New Roman" w:hAnsi="Arial" w:cs="Arial"/>
+          <w:color w:val="000000"/>
+          <w:sz w:val="22"/>
+          <w:szCs w:val="22"/>
+        </w:rPr>
+        <w:t xml:space="preserve"> or evaluation</w:t>
+      </w:r>
+      <w:r>
+        <w:rPr>
+          <w:rFonts w:ascii="Arial" w:eastAsia="Times New Roman" w:hAnsi="Arial" w:cs="Arial"/>
+          <w:color w:val="000000"/>
+          <w:sz w:val="22"/>
+          <w:szCs w:val="22"/>
+        </w:rPr>
+        <w:t>.</w:t>
+      </w:r>
+      <w:r>
+        <w:rPr>
+          <w:rFonts w:ascii="Arial" w:eastAsia="Times New Roman" w:hAnsi="Arial" w:cs="Arial"/>
+          <w:color w:val="000000"/>
+          <w:sz w:val="22"/>
+          <w:szCs w:val="22"/>
+        </w:rPr>
+        <w:t xml:space="preserve"> Validation should be</w:t>
+      </w:r>
+      <w:r>
+        <w:rPr>
+          <w:rFonts w:ascii="Arial" w:eastAsia="Times New Roman" w:hAnsi="Arial" w:cs="Arial"/>
+          <w:color w:val="000000"/>
+          <w:sz w:val="22"/>
+          <w:szCs w:val="22"/>
+        </w:rPr>
+        <w:t xml:space="preserve"> always</w:t>
+      </w:r>
+      <w:r>
+        <w:rPr>
+          <w:rFonts w:ascii="Arial" w:eastAsia="Times New Roman" w:hAnsi="Arial" w:cs="Arial"/>
+          <w:color w:val="000000"/>
+          <w:sz w:val="22"/>
+          <w:szCs w:val="22"/>
+        </w:rPr>
+        <w:t xml:space="preserve"> made on a separate data set or using cross-validation. In both cases, </w:t>
+      </w:r>
+      <w:r>
+        <w:rPr>
+          <w:rFonts w:ascii="Arial" w:eastAsia="Times New Roman" w:hAnsi="Arial" w:cs="Arial"/>
+          <w:color w:val="000000"/>
+          <w:sz w:val="22"/>
+          <w:szCs w:val="22"/>
+        </w:rPr>
+        <w:t xml:space="preserve">algorithm is fitted on the one part of  the data, but performance is estimated on the other data which was not used for fitting.   </w:t>
+      </w:r>
     </w:p>
     <w:p>
       <w:pPr>
-        <w:pStyle w:val="ListParagraph"/>
-        <w:numPr>
-          <w:ilvl w:val="0"/>
-          <w:numId w:val="8"/>
-        </w:numPr>
-        <w:spacing w:before="100" w:beforeAutospacing="1" w:after="100" w:afterAutospacing="1"/>
-        <w:rPr>
-          <w:rFonts w:ascii="Arial" w:eastAsia="Times New Roman" w:hAnsi="Arial" w:cs="Arial"/>
-          <w:color w:val="000000"/>
-          <w:sz w:val="22"/>
-          <w:szCs w:val="22"/>
-        </w:rPr>
-      </w:pPr>
-      <w:proofErr w:type="spellStart"/>
-      <w:r>
-        <w:rPr>
-          <w:rFonts w:ascii="Arial" w:eastAsia="Times New Roman" w:hAnsi="Arial" w:cs="Arial"/>
-          <w:color w:val="000000"/>
-          <w:sz w:val="22"/>
-          <w:szCs w:val="22"/>
-        </w:rPr>
-        <w:t>GridSearchCV</w:t>
-      </w:r>
-      <w:proofErr w:type="spellEnd"/>
-      <w:r>
-        <w:rPr>
-          <w:rFonts w:ascii="Arial" w:eastAsia="Times New Roman" w:hAnsi="Arial" w:cs="Arial"/>
-          <w:color w:val="000000"/>
-          <w:sz w:val="22"/>
-          <w:szCs w:val="22"/>
-        </w:rPr>
-        <w:t xml:space="preserve"> use cross validation</w:t>
-      </w:r>
-      <w:r>
-        <w:rPr>
-          <w:rFonts w:ascii="Arial" w:eastAsia="Times New Roman" w:hAnsi="Arial" w:cs="Arial"/>
-          <w:color w:val="000000"/>
-          <w:sz w:val="22"/>
-          <w:szCs w:val="22"/>
-        </w:rPr>
-        <w:t xml:space="preserve">. </w:t>
-      </w:r>
-    </w:p>
-    <w:p>
-      <w:pPr>
-        <w:pStyle w:val="ListParagraph"/>
-        <w:numPr>
-          <w:ilvl w:val="0"/>
-          <w:numId w:val="8"/>
-        </w:numPr>
-        <w:spacing w:before="100" w:beforeAutospacing="1" w:after="100" w:afterAutospacing="1"/>
-        <w:rPr>
-          <w:rFonts w:ascii="Arial" w:eastAsia="Times New Roman" w:hAnsi="Arial" w:cs="Arial"/>
-          <w:color w:val="000000"/>
-          <w:sz w:val="22"/>
-          <w:szCs w:val="22"/>
-        </w:rPr>
-      </w:pPr>
-      <w:r>
-        <w:rPr>
-          <w:rFonts w:ascii="Arial" w:eastAsia="Times New Roman" w:hAnsi="Arial" w:cs="Arial"/>
-          <w:color w:val="000000"/>
-          <w:sz w:val="22"/>
-          <w:szCs w:val="22"/>
-        </w:rPr>
-        <w:t xml:space="preserve">Comparison using precision, </w:t>
-      </w:r>
-      <w:proofErr w:type="spellStart"/>
-      <w:r>
-        <w:rPr>
-          <w:rFonts w:ascii="Arial" w:eastAsia="Times New Roman" w:hAnsi="Arial" w:cs="Arial"/>
-          <w:color w:val="000000"/>
-          <w:sz w:val="22"/>
-          <w:szCs w:val="22"/>
-        </w:rPr>
-        <w:t>recal</w:t>
-      </w:r>
-      <w:proofErr w:type="spellEnd"/>
-      <w:r>
-        <w:rPr>
-          <w:rFonts w:ascii="Arial" w:eastAsia="Times New Roman" w:hAnsi="Arial" w:cs="Arial"/>
-          <w:color w:val="000000"/>
-          <w:sz w:val="22"/>
-          <w:szCs w:val="22"/>
-        </w:rPr>
-        <w:t xml:space="preserve"> metrics on test dataset</w:t>
-      </w:r>
-      <w:r>
-        <w:rPr>
-          <w:rFonts w:ascii="Arial" w:eastAsia="Times New Roman" w:hAnsi="Arial" w:cs="Arial"/>
-          <w:color w:val="000000"/>
-          <w:sz w:val="22"/>
-          <w:szCs w:val="22"/>
-        </w:rPr>
-        <w:t xml:space="preserve">  </w:t>
-      </w:r>
-    </w:p>
-    <w:p>
-      <w:pPr>
-        <w:pStyle w:val="ListParagraph"/>
-        <w:numPr>
-          <w:ilvl w:val="0"/>
-          <w:numId w:val="8"/>
-        </w:numPr>
-        <w:spacing w:before="100" w:beforeAutospacing="1" w:after="100" w:afterAutospacing="1"/>
-        <w:rPr>
-          <w:rFonts w:ascii="Arial" w:eastAsia="Times New Roman" w:hAnsi="Arial" w:cs="Arial"/>
-          <w:color w:val="000000"/>
-          <w:sz w:val="22"/>
-          <w:szCs w:val="22"/>
-        </w:rPr>
-      </w:pPr>
-      <w:r>
-        <w:rPr>
-          <w:rFonts w:ascii="Arial" w:eastAsia="Times New Roman" w:hAnsi="Arial" w:cs="Arial"/>
-          <w:color w:val="000000"/>
-          <w:sz w:val="22"/>
-          <w:szCs w:val="22"/>
-        </w:rPr>
-        <w:t>Use of ROC curves</w:t>
+        <w:rPr>
+          <w:rFonts w:eastAsia="Times New Roman"/>
+        </w:rPr>
+      </w:pPr>
+      <w:r>
+        <w:rPr>
+          <w:rFonts w:ascii="Arial" w:eastAsia="Times New Roman" w:hAnsi="Arial" w:cs="Arial"/>
+          <w:color w:val="000000"/>
+          <w:sz w:val="22"/>
+          <w:szCs w:val="22"/>
+        </w:rPr>
+        <w:t xml:space="preserve">I used grid search to find best parameters of the model, performance was estimated by cross validation using stratified shuffle splits. Note that validation and final evaluation </w:t>
+      </w:r>
+      <w:r>
+        <w:rPr>
+          <w:rFonts w:ascii="Arial" w:eastAsia="Times New Roman" w:hAnsi="Arial" w:cs="Arial"/>
+          <w:color w:val="000000"/>
+          <w:sz w:val="22"/>
+          <w:szCs w:val="22"/>
+        </w:rPr>
+        <w:t>was</w:t>
+      </w:r>
+      <w:r>
+        <w:rPr>
+          <w:rFonts w:ascii="Arial" w:eastAsia="Times New Roman" w:hAnsi="Arial" w:cs="Arial"/>
+          <w:color w:val="000000"/>
+          <w:sz w:val="22"/>
+          <w:szCs w:val="22"/>
+        </w:rPr>
+        <w:t xml:space="preserve"> performed on the whole dataset. Often it is recommended to leave some part of the data for final evaluation, however, in case of very small datasets it is not always possible. </w:t>
+      </w:r>
+      <w:r>
+        <w:rPr>
+          <w:rFonts w:ascii="Helvetica" w:eastAsia="Times New Roman" w:hAnsi="Helvetica"/>
+          <w:color w:val="1D1F22"/>
+          <w:sz w:val="22"/>
+          <w:szCs w:val="22"/>
+          <w:shd w:val="clear" w:color="auto" w:fill="FFFFFF"/>
+        </w:rPr>
+        <w:t>Final evaluation was performed again with stratified shuffle split</w:t>
+      </w:r>
+      <w:r>
+        <w:rPr>
+          <w:rFonts w:ascii="Helvetica" w:eastAsia="Times New Roman" w:hAnsi="Helvetica"/>
+          <w:color w:val="1D1F22"/>
+          <w:sz w:val="22"/>
+          <w:szCs w:val="22"/>
+          <w:shd w:val="clear" w:color="auto" w:fill="FFFFFF"/>
+        </w:rPr>
+        <w:t>s</w:t>
+      </w:r>
+      <w:r>
+        <w:rPr>
+          <w:rFonts w:ascii="Helvetica" w:eastAsia="Times New Roman" w:hAnsi="Helvetica"/>
+          <w:color w:val="1D1F22"/>
+          <w:sz w:val="22"/>
+          <w:szCs w:val="22"/>
+          <w:shd w:val="clear" w:color="auto" w:fill="FFFFFF"/>
+        </w:rPr>
+        <w:t>, but with number of s</w:t>
+      </w:r>
+      <w:r>
+        <w:rPr>
+          <w:rFonts w:ascii="Helvetica" w:eastAsia="Times New Roman" w:hAnsi="Helvetica"/>
+          <w:color w:val="1D1F22"/>
+          <w:sz w:val="22"/>
+          <w:szCs w:val="22"/>
+          <w:shd w:val="clear" w:color="auto" w:fill="FFFFFF"/>
+        </w:rPr>
+        <w:t>p</w:t>
+      </w:r>
+      <w:r>
+        <w:rPr>
+          <w:rFonts w:ascii="Helvetica" w:eastAsia="Times New Roman" w:hAnsi="Helvetica"/>
+          <w:color w:val="1D1F22"/>
+          <w:sz w:val="22"/>
+          <w:szCs w:val="22"/>
+          <w:shd w:val="clear" w:color="auto" w:fill="FFFFFF"/>
+        </w:rPr>
+        <w:t xml:space="preserve">lits and </w:t>
+      </w:r>
+      <w:r>
+        <w:rPr>
+          <w:rFonts w:ascii="Helvetica" w:eastAsia="Times New Roman" w:hAnsi="Helvetica"/>
+          <w:color w:val="1D1F22"/>
+          <w:sz w:val="22"/>
+          <w:szCs w:val="22"/>
+          <w:shd w:val="clear" w:color="auto" w:fill="FFFFFF"/>
+        </w:rPr>
+        <w:t>random state different from validation step.</w:t>
+      </w:r>
+      <w:r>
+        <w:rPr>
+          <w:rFonts w:ascii="Helvetica" w:eastAsia="Times New Roman" w:hAnsi="Helvetica"/>
+          <w:color w:val="1D1F22"/>
+          <w:sz w:val="22"/>
+          <w:szCs w:val="22"/>
+          <w:shd w:val="clear" w:color="auto" w:fill="FFFFFF"/>
+        </w:rPr>
+        <w:t xml:space="preserve"> </w:t>
       </w:r>
     </w:p>
     <w:p>
@@ -733,52 +2940,257 @@
           <w:numId w:val="6"/>
         </w:numPr>
         <w:spacing w:before="100" w:beforeAutospacing="1" w:after="100" w:afterAutospacing="1"/>
-        <w:rPr>
-          <w:rFonts w:ascii="Arial" w:eastAsia="Times New Roman" w:hAnsi="Arial" w:cs="Arial"/>
-          <w:color w:val="000000"/>
-          <w:sz w:val="22"/>
-          <w:szCs w:val="22"/>
-        </w:rPr>
-      </w:pPr>
-      <w:r>
-        <w:rPr>
-          <w:rFonts w:ascii="Arial" w:eastAsia="Times New Roman" w:hAnsi="Arial" w:cs="Arial"/>
-          <w:color w:val="000000"/>
-          <w:sz w:val="22"/>
-          <w:szCs w:val="22"/>
-        </w:rPr>
-        <w:t>Give at least 2 evaluation metrics and your average performance for each of them.  Explain an interpretation of your metrics that says something human-understandable about your algorithm’s performance. [relevant rubric item: “usage of evaluation metrics”]</w:t>
+        <w:ind w:left="0"/>
+        <w:rPr>
+          <w:rFonts w:ascii="Arial" w:eastAsia="Times New Roman" w:hAnsi="Arial" w:cs="Arial"/>
+          <w:i/>
+          <w:color w:val="000000"/>
+          <w:sz w:val="22"/>
+          <w:szCs w:val="22"/>
+        </w:rPr>
+      </w:pPr>
+      <w:r>
+        <w:rPr>
+          <w:rFonts w:ascii="Arial" w:eastAsia="Times New Roman" w:hAnsi="Arial" w:cs="Arial"/>
+          <w:i/>
+          <w:color w:val="000000"/>
+          <w:sz w:val="22"/>
+          <w:szCs w:val="22"/>
+        </w:rPr>
+        <w:t xml:space="preserve">Give at least 2 evaluation metrics and your average performance for each of them.  Explain an interpretation of your metrics that says something human-understandable about your algorithm’s performance. </w:t>
       </w:r>
     </w:p>
     <w:p>
       <w:pPr>
         <w:spacing w:before="100" w:beforeAutospacing="1" w:after="100" w:afterAutospacing="1"/>
-        <w:ind w:left="720"/>
-        <w:rPr>
-          <w:rFonts w:ascii="Arial" w:eastAsia="Times New Roman" w:hAnsi="Arial" w:cs="Arial"/>
-          <w:color w:val="000000"/>
-          <w:sz w:val="22"/>
-          <w:szCs w:val="22"/>
-        </w:rPr>
-      </w:pPr>
-      <w:r>
-        <w:rPr>
-          <w:rFonts w:ascii="Arial" w:eastAsia="Times New Roman" w:hAnsi="Arial" w:cs="Arial"/>
-          <w:color w:val="000000"/>
-          <w:sz w:val="22"/>
-          <w:szCs w:val="22"/>
-        </w:rPr>
-        <w:t>Comment results. Explain what recall and precision mean</w:t>
+        <w:rPr>
+          <w:rFonts w:ascii="Arial" w:eastAsia="Times New Roman" w:hAnsi="Arial" w:cs="Arial"/>
+          <w:color w:val="000000"/>
+          <w:sz w:val="22"/>
+          <w:szCs w:val="22"/>
+        </w:rPr>
+      </w:pPr>
+      <w:r>
+        <w:rPr>
+          <w:rFonts w:ascii="Arial" w:eastAsia="Times New Roman" w:hAnsi="Arial" w:cs="Arial"/>
+          <w:color w:val="000000"/>
+          <w:sz w:val="22"/>
+          <w:szCs w:val="22"/>
+        </w:rPr>
+        <w:t>As an evaluation metric</w:t>
+      </w:r>
+      <w:r>
+        <w:rPr>
+          <w:rFonts w:ascii="Arial" w:eastAsia="Times New Roman" w:hAnsi="Arial" w:cs="Arial"/>
+          <w:color w:val="000000"/>
+          <w:sz w:val="22"/>
+          <w:szCs w:val="22"/>
+        </w:rPr>
+        <w:t xml:space="preserve"> for</w:t>
+      </w:r>
+      <w:r>
+        <w:rPr>
+          <w:rFonts w:ascii="Arial" w:eastAsia="Times New Roman" w:hAnsi="Arial" w:cs="Arial"/>
+          <w:color w:val="000000"/>
+          <w:sz w:val="22"/>
+          <w:szCs w:val="22"/>
+        </w:rPr>
+        <w:t xml:space="preserve"> grid search I used F1 score, since it takes into account both precision and recall. For algorithm comparison I used four metrics: accuracy, precision, recall and F1.</w:t>
       </w:r>
     </w:p>
     <w:p>
       <w:pPr>
-        <w:rPr>
-          <w:rFonts w:ascii="Times New Roman" w:eastAsia="Times New Roman" w:hAnsi="Times New Roman" w:cs="Times New Roman"/>
-        </w:rPr>
-      </w:pPr>
+        <w:spacing w:before="100" w:beforeAutospacing="1" w:after="100" w:afterAutospacing="1"/>
+        <w:rPr>
+          <w:rFonts w:ascii="Arial" w:eastAsia="Times New Roman" w:hAnsi="Arial" w:cs="Arial"/>
+          <w:color w:val="000000"/>
+          <w:sz w:val="22"/>
+          <w:szCs w:val="22"/>
+        </w:rPr>
+      </w:pPr>
+      <w:r>
+        <w:rPr>
+          <w:rFonts w:ascii="Arial" w:eastAsia="Times New Roman" w:hAnsi="Arial" w:cs="Arial"/>
+          <w:color w:val="000000"/>
+          <w:sz w:val="22"/>
+          <w:szCs w:val="22"/>
+        </w:rPr>
+        <w:t xml:space="preserve">Final algorithm </w:t>
+      </w:r>
+      <w:r>
+        <w:rPr>
+          <w:rFonts w:ascii="Arial" w:eastAsia="Times New Roman" w:hAnsi="Arial" w:cs="Arial"/>
+          <w:color w:val="000000"/>
+          <w:sz w:val="22"/>
+          <w:szCs w:val="22"/>
+        </w:rPr>
+        <w:t>has the</w:t>
+      </w:r>
+      <w:r>
+        <w:rPr>
+          <w:rFonts w:ascii="Arial" w:eastAsia="Times New Roman" w:hAnsi="Arial" w:cs="Arial"/>
+          <w:color w:val="000000"/>
+          <w:sz w:val="22"/>
+          <w:szCs w:val="22"/>
+        </w:rPr>
+        <w:t xml:space="preserve"> following performance</w:t>
+      </w:r>
+      <w:r>
+        <w:rPr>
+          <w:rFonts w:ascii="Arial" w:eastAsia="Times New Roman" w:hAnsi="Arial" w:cs="Arial"/>
+          <w:color w:val="000000"/>
+          <w:sz w:val="22"/>
+          <w:szCs w:val="22"/>
+        </w:rPr>
+        <w:t xml:space="preserve"> (according to tester.py)</w:t>
+      </w:r>
+      <w:r>
+        <w:rPr>
+          <w:rFonts w:ascii="Arial" w:eastAsia="Times New Roman" w:hAnsi="Arial" w:cs="Arial"/>
+          <w:color w:val="000000"/>
+          <w:sz w:val="22"/>
+          <w:szCs w:val="22"/>
+        </w:rPr>
+        <w:t>:</w:t>
+      </w:r>
+      <w:r>
+        <w:rPr>
+          <w:rFonts w:ascii="Arial" w:eastAsia="Times New Roman" w:hAnsi="Arial" w:cs="Arial"/>
+          <w:color w:val="000000"/>
+          <w:sz w:val="22"/>
+          <w:szCs w:val="22"/>
+        </w:rPr>
+        <w:t xml:space="preserve"> </w:t>
+      </w:r>
     </w:p>
-    <w:p/>
+    <w:p>
+      <w:pPr>
+        <w:pStyle w:val="HTMLPreformatted"/>
+        <w:shd w:val="clear" w:color="auto" w:fill="FFFFFF"/>
+        <w:wordWrap w:val="0"/>
+        <w:textAlignment w:val="baseline"/>
+        <w:rPr>
+          <w:rFonts w:ascii="Arial" w:eastAsia="Times New Roman" w:hAnsi="Arial" w:cs="Arial"/>
+          <w:color w:val="000000"/>
+          <w:sz w:val="22"/>
+          <w:szCs w:val="22"/>
+        </w:rPr>
+      </w:pPr>
+      <w:r>
+        <w:rPr>
+          <w:rFonts w:ascii="Arial" w:eastAsia="Times New Roman" w:hAnsi="Arial" w:cs="Arial"/>
+          <w:color w:val="000000"/>
+          <w:sz w:val="22"/>
+          <w:szCs w:val="22"/>
+        </w:rPr>
+        <w:t xml:space="preserve"> </w:t>
+      </w:r>
+      <w:r>
+        <w:rPr>
+          <w:rFonts w:ascii="Arial" w:eastAsia="Times New Roman" w:hAnsi="Arial" w:cs="Arial"/>
+          <w:color w:val="000000"/>
+          <w:sz w:val="22"/>
+          <w:szCs w:val="22"/>
+        </w:rPr>
+        <w:t>Accuracy: 0.75969</w:t>
+      </w:r>
+      <w:r>
+        <w:rPr>
+          <w:rFonts w:ascii="Arial" w:eastAsia="Times New Roman" w:hAnsi="Arial" w:cs="Arial"/>
+          <w:color w:val="000000"/>
+          <w:sz w:val="22"/>
+          <w:szCs w:val="22"/>
+        </w:rPr>
+        <w:tab/>
+        <w:t>Precision: 0.33056</w:t>
+      </w:r>
+      <w:r>
+        <w:rPr>
+          <w:rFonts w:ascii="Arial" w:eastAsia="Times New Roman" w:hAnsi="Arial" w:cs="Arial"/>
+          <w:color w:val="000000"/>
+          <w:sz w:val="22"/>
+          <w:szCs w:val="22"/>
+        </w:rPr>
+        <w:tab/>
+      </w:r>
+      <w:r>
+        <w:rPr>
+          <w:rFonts w:ascii="Arial" w:eastAsia="Times New Roman" w:hAnsi="Arial" w:cs="Arial"/>
+          <w:color w:val="000000"/>
+          <w:sz w:val="22"/>
+          <w:szCs w:val="22"/>
+        </w:rPr>
+        <w:t xml:space="preserve">    </w:t>
+      </w:r>
+      <w:r>
+        <w:rPr>
+          <w:rFonts w:ascii="Arial" w:eastAsia="Times New Roman" w:hAnsi="Arial" w:cs="Arial"/>
+          <w:color w:val="000000"/>
+          <w:sz w:val="22"/>
+          <w:szCs w:val="22"/>
+        </w:rPr>
+        <w:t>Recall: 0.72400</w:t>
+      </w:r>
+    </w:p>
+    <w:p>
+      <w:pPr>
+        <w:spacing w:before="100" w:beforeAutospacing="1" w:after="100" w:afterAutospacing="1"/>
+      </w:pPr>
+      <w:r>
+        <w:rPr>
+          <w:rFonts w:ascii="Arial" w:eastAsia="Times New Roman" w:hAnsi="Arial" w:cs="Arial"/>
+          <w:color w:val="000000"/>
+          <w:sz w:val="22"/>
+          <w:szCs w:val="22"/>
+        </w:rPr>
+        <w:t xml:space="preserve">Final algorithm has quite high recall, it means nearly 72% of persons of interest will be detected. </w:t>
+      </w:r>
+      <w:r>
+        <w:rPr>
+          <w:rFonts w:ascii="Arial" w:eastAsia="Times New Roman" w:hAnsi="Arial" w:cs="Arial"/>
+          <w:color w:val="000000"/>
+          <w:sz w:val="22"/>
+          <w:szCs w:val="22"/>
+        </w:rPr>
+        <w:t>P</w:t>
+      </w:r>
+      <w:r>
+        <w:rPr>
+          <w:rFonts w:ascii="Arial" w:eastAsia="Times New Roman" w:hAnsi="Arial" w:cs="Arial"/>
+          <w:color w:val="000000"/>
+          <w:sz w:val="22"/>
+          <w:szCs w:val="22"/>
+        </w:rPr>
+        <w:t>recision is</w:t>
+      </w:r>
+      <w:r>
+        <w:rPr>
+          <w:rFonts w:ascii="Arial" w:eastAsia="Times New Roman" w:hAnsi="Arial" w:cs="Arial"/>
+          <w:color w:val="000000"/>
+          <w:sz w:val="22"/>
+          <w:szCs w:val="22"/>
+        </w:rPr>
+        <w:t xml:space="preserve"> significantly</w:t>
+      </w:r>
+      <w:r>
+        <w:rPr>
+          <w:rFonts w:ascii="Arial" w:eastAsia="Times New Roman" w:hAnsi="Arial" w:cs="Arial"/>
+          <w:color w:val="000000"/>
+          <w:sz w:val="22"/>
+          <w:szCs w:val="22"/>
+        </w:rPr>
+        <w:t xml:space="preserve"> lower, among all persons identified as POI</w:t>
+      </w:r>
+      <w:r>
+        <w:rPr>
+          <w:rFonts w:ascii="Arial" w:eastAsia="Times New Roman" w:hAnsi="Arial" w:cs="Arial"/>
+          <w:color w:val="000000"/>
+          <w:sz w:val="22"/>
+          <w:szCs w:val="22"/>
+        </w:rPr>
+        <w:t xml:space="preserve"> by the algorithm, only 33% are real POI. Meaning of accuracy is straightforward, nearly 76% of predictions are correct. Note that having high recall can be beneficial for this case since it is important to detect as many POI as possible. </w:t>
+      </w:r>
+    </w:p>
     <w:sectPr>
       <w:pgSz w:w="11900" w:h="16840"/>
       <w:pgMar w:top="1440" w:right="1440" w:bottom="1440" w:left="1440" w:header="708" w:footer="708" w:gutter="0"/>
@@ -2120,6 +4532,10 @@
   <w:style w:type="paragraph" w:default="1" w:styleId="Normal">
     <w:name w:val="Normal"/>
     <w:qFormat/>
+    <w:rsid w:val="001A304C"/>
+    <w:rPr>
+      <w:rFonts w:ascii="Times New Roman" w:hAnsi="Times New Roman" w:cs="Times New Roman"/>
+    </w:rPr>
   </w:style>
   <w:style w:type="character" w:default="1" w:styleId="DefaultParagraphFont">
     <w:name w:val="Default Paragraph Font"/>
@@ -2163,6 +4579,65 @@
       <w:ind w:left="720"/>
       <w:contextualSpacing/>
     </w:pPr>
+    <w:rPr>
+      <w:rFonts w:asciiTheme="minorHAnsi" w:hAnsiTheme="minorHAnsi" w:cstheme="minorBidi"/>
+    </w:rPr>
+  </w:style>
+  <w:style w:type="paragraph" w:styleId="NormalWeb">
+    <w:name w:val="Normal (Web)"/>
+    <w:basedOn w:val="Normal"/>
+    <w:uiPriority w:val="99"/>
+    <w:semiHidden/>
+    <w:unhideWhenUsed/>
+    <w:rsid w:val="00C66BFA"/>
+    <w:pPr>
+      <w:spacing w:before="100" w:beforeAutospacing="1" w:after="100" w:afterAutospacing="1"/>
+    </w:pPr>
+  </w:style>
+  <w:style w:type="paragraph" w:styleId="HTMLPreformatted">
+    <w:name w:val="HTML Preformatted"/>
+    <w:basedOn w:val="Normal"/>
+    <w:link w:val="HTMLPreformattedChar"/>
+    <w:uiPriority w:val="99"/>
+    <w:unhideWhenUsed/>
+    <w:rsid w:val="006024B2"/>
+    <w:pPr>
+      <w:tabs>
+        <w:tab w:val="left" w:pos="916"/>
+        <w:tab w:val="left" w:pos="1832"/>
+        <w:tab w:val="left" w:pos="2748"/>
+        <w:tab w:val="left" w:pos="3664"/>
+        <w:tab w:val="left" w:pos="4580"/>
+        <w:tab w:val="left" w:pos="5496"/>
+        <w:tab w:val="left" w:pos="6412"/>
+        <w:tab w:val="left" w:pos="7328"/>
+        <w:tab w:val="left" w:pos="8244"/>
+        <w:tab w:val="left" w:pos="9160"/>
+        <w:tab w:val="left" w:pos="10076"/>
+        <w:tab w:val="left" w:pos="10992"/>
+        <w:tab w:val="left" w:pos="11908"/>
+        <w:tab w:val="left" w:pos="12824"/>
+        <w:tab w:val="left" w:pos="13740"/>
+        <w:tab w:val="left" w:pos="14656"/>
+      </w:tabs>
+    </w:pPr>
+    <w:rPr>
+      <w:rFonts w:ascii="Courier New" w:hAnsi="Courier New" w:cs="Courier New"/>
+      <w:sz w:val="20"/>
+      <w:szCs w:val="20"/>
+    </w:rPr>
+  </w:style>
+  <w:style w:type="character" w:customStyle="1" w:styleId="HTMLPreformattedChar">
+    <w:name w:val="HTML Preformatted Char"/>
+    <w:basedOn w:val="DefaultParagraphFont"/>
+    <w:link w:val="HTMLPreformatted"/>
+    <w:uiPriority w:val="99"/>
+    <w:rsid w:val="006024B2"/>
+    <w:rPr>
+      <w:rFonts w:ascii="Courier New" w:hAnsi="Courier New" w:cs="Courier New"/>
+      <w:sz w:val="20"/>
+      <w:szCs w:val="20"/>
+    </w:rPr>
   </w:style>
 </w:styles>
 </file>

</xml_diff>